<commit_message>
cập nhật chương ba phần thiết kế giao diện file ThuyetMinhTLCN.docx
</commit_message>
<xml_diff>
--- a/My Documents/ThuyetMinhTLCN.docx
+++ b/My Documents/ThuyetMinhTLCN.docx
@@ -4142,8 +4142,6 @@
           <w:szCs w:val="26"/>
         </w:rPr>
       </w:pPr>
-      <w:bookmarkStart w:id="0" w:name="_GoBack"/>
-      <w:bookmarkEnd w:id="0"/>
       <w:r>
         <w:rPr>
           <w:rFonts w:ascii="Times New Roman" w:hAnsi="Times New Roman" w:cs="Times New Roman"/>
@@ -5908,6 +5906,2033 @@
     </w:p>
     <w:p>
       <w:pPr>
+        <w:pStyle w:val="ListParagraph"/>
+        <w:numPr>
+          <w:ilvl w:val="0"/>
+          <w:numId w:val="10"/>
+        </w:numPr>
+        <w:ind w:left="567" w:hanging="283"/>
+        <w:rPr>
+          <w:rFonts w:ascii="Times New Roman" w:hAnsi="Times New Roman" w:cs="Times New Roman"/>
+          <w:sz w:val="26"/>
+          <w:szCs w:val="26"/>
+        </w:rPr>
+      </w:pPr>
+      <w:r>
+        <w:rPr>
+          <w:rFonts w:ascii="Times New Roman" w:hAnsi="Times New Roman" w:cs="Times New Roman"/>
+          <w:sz w:val="26"/>
+          <w:szCs w:val="26"/>
+        </w:rPr>
+        <w:t>T</w:t>
+      </w:r>
+      <w:r>
+        <w:rPr>
+          <w:rFonts w:ascii="Times New Roman" w:hAnsi="Times New Roman" w:cs="Times New Roman"/>
+          <w:sz w:val="26"/>
+          <w:szCs w:val="26"/>
+        </w:rPr>
+        <w:t>rang chủ:</w:t>
+      </w:r>
+    </w:p>
+    <w:p>
+      <w:pPr>
+        <w:pStyle w:val="ListParagraph"/>
+        <w:ind w:left="567"/>
+        <w:rPr>
+          <w:rFonts w:ascii="Times New Roman" w:hAnsi="Times New Roman" w:cs="Times New Roman"/>
+          <w:sz w:val="26"/>
+          <w:szCs w:val="26"/>
+        </w:rPr>
+      </w:pPr>
+    </w:p>
+    <w:p>
+      <w:pPr>
+        <w:pStyle w:val="ListParagraph"/>
+        <w:ind w:left="567"/>
+        <w:jc w:val="center"/>
+        <w:rPr>
+          <w:rFonts w:ascii="Times New Roman" w:hAnsi="Times New Roman" w:cs="Times New Roman"/>
+          <w:sz w:val="26"/>
+          <w:szCs w:val="26"/>
+        </w:rPr>
+      </w:pPr>
+      <w:r>
+        <w:rPr>
+          <w:rFonts w:ascii="Times New Roman" w:hAnsi="Times New Roman" w:cs="Times New Roman"/>
+          <w:noProof/>
+          <w:sz w:val="26"/>
+          <w:szCs w:val="26"/>
+        </w:rPr>
+        <w:drawing>
+          <wp:inline distT="0" distB="0" distL="0" distR="0">
+            <wp:extent cx="5513264" cy="4133850"/>
+            <wp:effectExtent l="0" t="0" r="0" b="0"/>
+            <wp:docPr id="4" name="Picture 4" descr="D:\Hoc Tap\Hoc Ky VII\Tieu luan chuyen nganh\Images\Interfaces\TrangChu.png"/>
+            <wp:cNvGraphicFramePr>
+              <a:graphicFrameLocks xmlns:a="http://schemas.openxmlformats.org/drawingml/2006/main" noChangeAspect="1"/>
+            </wp:cNvGraphicFramePr>
+            <a:graphic xmlns:a="http://schemas.openxmlformats.org/drawingml/2006/main">
+              <a:graphicData uri="http://schemas.openxmlformats.org/drawingml/2006/picture">
+                <pic:pic xmlns:pic="http://schemas.openxmlformats.org/drawingml/2006/picture">
+                  <pic:nvPicPr>
+                    <pic:cNvPr id="0" name="Picture 1" descr="D:\Hoc Tap\Hoc Ky VII\Tieu luan chuyen nganh\Images\Interfaces\TrangChu.png"/>
+                    <pic:cNvPicPr>
+                      <a:picLocks noChangeAspect="1" noChangeArrowheads="1"/>
+                    </pic:cNvPicPr>
+                  </pic:nvPicPr>
+                  <pic:blipFill>
+                    <a:blip r:embed="rId24">
+                      <a:extLst>
+                        <a:ext uri="{28A0092B-C50C-407E-A947-70E740481C1C}">
+                          <a14:useLocalDpi xmlns:a14="http://schemas.microsoft.com/office/drawing/2010/main" val="0"/>
+                        </a:ext>
+                      </a:extLst>
+                    </a:blip>
+                    <a:srcRect/>
+                    <a:stretch>
+                      <a:fillRect/>
+                    </a:stretch>
+                  </pic:blipFill>
+                  <pic:spPr bwMode="auto">
+                    <a:xfrm>
+                      <a:off x="0" y="0"/>
+                      <a:ext cx="5517098" cy="4136725"/>
+                    </a:xfrm>
+                    <a:prstGeom prst="rect">
+                      <a:avLst/>
+                    </a:prstGeom>
+                    <a:noFill/>
+                    <a:ln>
+                      <a:noFill/>
+                    </a:ln>
+                  </pic:spPr>
+                </pic:pic>
+              </a:graphicData>
+            </a:graphic>
+          </wp:inline>
+        </w:drawing>
+      </w:r>
+    </w:p>
+    <w:p>
+      <w:pPr>
+        <w:pStyle w:val="ListParagraph"/>
+        <w:ind w:left="567"/>
+        <w:jc w:val="center"/>
+        <w:rPr>
+          <w:rFonts w:ascii="Times New Roman" w:hAnsi="Times New Roman" w:cs="Times New Roman"/>
+          <w:sz w:val="26"/>
+          <w:szCs w:val="26"/>
+        </w:rPr>
+      </w:pPr>
+    </w:p>
+    <w:p>
+      <w:pPr>
+        <w:pStyle w:val="ListParagraph"/>
+        <w:ind w:left="567"/>
+        <w:jc w:val="center"/>
+        <w:rPr>
+          <w:rFonts w:ascii="Times New Roman" w:hAnsi="Times New Roman" w:cs="Times New Roman"/>
+          <w:sz w:val="26"/>
+          <w:szCs w:val="26"/>
+        </w:rPr>
+      </w:pPr>
+    </w:p>
+    <w:p>
+      <w:pPr>
+        <w:pStyle w:val="ListParagraph"/>
+        <w:ind w:left="567"/>
+        <w:jc w:val="center"/>
+        <w:rPr>
+          <w:rFonts w:ascii="Times New Roman" w:hAnsi="Times New Roman" w:cs="Times New Roman"/>
+          <w:sz w:val="26"/>
+          <w:szCs w:val="26"/>
+        </w:rPr>
+      </w:pPr>
+    </w:p>
+    <w:p>
+      <w:pPr>
+        <w:pStyle w:val="ListParagraph"/>
+        <w:ind w:left="567"/>
+        <w:jc w:val="center"/>
+        <w:rPr>
+          <w:rFonts w:ascii="Times New Roman" w:hAnsi="Times New Roman" w:cs="Times New Roman"/>
+          <w:sz w:val="26"/>
+          <w:szCs w:val="26"/>
+        </w:rPr>
+      </w:pPr>
+    </w:p>
+    <w:p>
+      <w:pPr>
+        <w:pStyle w:val="ListParagraph"/>
+        <w:ind w:left="567"/>
+        <w:jc w:val="center"/>
+        <w:rPr>
+          <w:rFonts w:ascii="Times New Roman" w:hAnsi="Times New Roman" w:cs="Times New Roman"/>
+          <w:sz w:val="26"/>
+          <w:szCs w:val="26"/>
+        </w:rPr>
+      </w:pPr>
+    </w:p>
+    <w:p>
+      <w:pPr>
+        <w:pStyle w:val="ListParagraph"/>
+        <w:ind w:left="567"/>
+        <w:jc w:val="center"/>
+        <w:rPr>
+          <w:rFonts w:ascii="Times New Roman" w:hAnsi="Times New Roman" w:cs="Times New Roman"/>
+          <w:sz w:val="26"/>
+          <w:szCs w:val="26"/>
+        </w:rPr>
+      </w:pPr>
+    </w:p>
+    <w:p>
+      <w:pPr>
+        <w:pStyle w:val="ListParagraph"/>
+        <w:ind w:left="567"/>
+        <w:jc w:val="center"/>
+        <w:rPr>
+          <w:rFonts w:ascii="Times New Roman" w:hAnsi="Times New Roman" w:cs="Times New Roman"/>
+          <w:sz w:val="26"/>
+          <w:szCs w:val="26"/>
+        </w:rPr>
+      </w:pPr>
+    </w:p>
+    <w:p>
+      <w:pPr>
+        <w:pStyle w:val="ListParagraph"/>
+        <w:ind w:left="567"/>
+        <w:jc w:val="center"/>
+        <w:rPr>
+          <w:rFonts w:ascii="Times New Roman" w:hAnsi="Times New Roman" w:cs="Times New Roman"/>
+          <w:sz w:val="26"/>
+          <w:szCs w:val="26"/>
+        </w:rPr>
+      </w:pPr>
+    </w:p>
+    <w:p>
+      <w:pPr>
+        <w:pStyle w:val="ListParagraph"/>
+        <w:ind w:left="567"/>
+        <w:jc w:val="center"/>
+        <w:rPr>
+          <w:rFonts w:ascii="Times New Roman" w:hAnsi="Times New Roman" w:cs="Times New Roman"/>
+          <w:sz w:val="26"/>
+          <w:szCs w:val="26"/>
+        </w:rPr>
+      </w:pPr>
+    </w:p>
+    <w:p>
+      <w:pPr>
+        <w:pStyle w:val="ListParagraph"/>
+        <w:ind w:left="567"/>
+        <w:jc w:val="center"/>
+        <w:rPr>
+          <w:rFonts w:ascii="Times New Roman" w:hAnsi="Times New Roman" w:cs="Times New Roman"/>
+          <w:sz w:val="26"/>
+          <w:szCs w:val="26"/>
+        </w:rPr>
+      </w:pPr>
+    </w:p>
+    <w:p>
+      <w:pPr>
+        <w:pStyle w:val="ListParagraph"/>
+        <w:ind w:left="567"/>
+        <w:jc w:val="center"/>
+        <w:rPr>
+          <w:rFonts w:ascii="Times New Roman" w:hAnsi="Times New Roman" w:cs="Times New Roman"/>
+          <w:sz w:val="26"/>
+          <w:szCs w:val="26"/>
+        </w:rPr>
+      </w:pPr>
+    </w:p>
+    <w:p>
+      <w:pPr>
+        <w:pStyle w:val="ListParagraph"/>
+        <w:ind w:left="567"/>
+        <w:jc w:val="center"/>
+        <w:rPr>
+          <w:rFonts w:ascii="Times New Roman" w:hAnsi="Times New Roman" w:cs="Times New Roman"/>
+          <w:sz w:val="26"/>
+          <w:szCs w:val="26"/>
+        </w:rPr>
+      </w:pPr>
+    </w:p>
+    <w:p>
+      <w:pPr>
+        <w:pStyle w:val="ListParagraph"/>
+        <w:ind w:left="567"/>
+        <w:jc w:val="center"/>
+        <w:rPr>
+          <w:rFonts w:ascii="Times New Roman" w:hAnsi="Times New Roman" w:cs="Times New Roman"/>
+          <w:sz w:val="26"/>
+          <w:szCs w:val="26"/>
+        </w:rPr>
+      </w:pPr>
+    </w:p>
+    <w:p>
+      <w:pPr>
+        <w:pStyle w:val="ListParagraph"/>
+        <w:ind w:left="567"/>
+        <w:jc w:val="center"/>
+        <w:rPr>
+          <w:rFonts w:ascii="Times New Roman" w:hAnsi="Times New Roman" w:cs="Times New Roman"/>
+          <w:sz w:val="26"/>
+          <w:szCs w:val="26"/>
+        </w:rPr>
+      </w:pPr>
+    </w:p>
+    <w:p>
+      <w:pPr>
+        <w:pStyle w:val="ListParagraph"/>
+        <w:ind w:left="567"/>
+        <w:jc w:val="center"/>
+        <w:rPr>
+          <w:rFonts w:ascii="Times New Roman" w:hAnsi="Times New Roman" w:cs="Times New Roman"/>
+          <w:sz w:val="26"/>
+          <w:szCs w:val="26"/>
+        </w:rPr>
+      </w:pPr>
+    </w:p>
+    <w:p>
+      <w:pPr>
+        <w:pStyle w:val="ListParagraph"/>
+        <w:ind w:left="567"/>
+        <w:jc w:val="center"/>
+        <w:rPr>
+          <w:rFonts w:ascii="Times New Roman" w:hAnsi="Times New Roman" w:cs="Times New Roman"/>
+          <w:sz w:val="26"/>
+          <w:szCs w:val="26"/>
+        </w:rPr>
+      </w:pPr>
+    </w:p>
+    <w:p>
+      <w:pPr>
+        <w:pStyle w:val="ListParagraph"/>
+        <w:numPr>
+          <w:ilvl w:val="0"/>
+          <w:numId w:val="10"/>
+        </w:numPr>
+        <w:ind w:left="567" w:hanging="283"/>
+        <w:rPr>
+          <w:rFonts w:ascii="Times New Roman" w:hAnsi="Times New Roman" w:cs="Times New Roman"/>
+          <w:sz w:val="26"/>
+          <w:szCs w:val="26"/>
+        </w:rPr>
+      </w:pPr>
+      <w:r>
+        <w:rPr>
+          <w:rFonts w:ascii="Times New Roman" w:hAnsi="Times New Roman" w:cs="Times New Roman"/>
+          <w:sz w:val="26"/>
+          <w:szCs w:val="26"/>
+        </w:rPr>
+        <w:lastRenderedPageBreak/>
+        <w:t>Tổng quan:</w:t>
+      </w:r>
+    </w:p>
+    <w:p>
+      <w:pPr>
+        <w:pStyle w:val="ListParagraph"/>
+        <w:ind w:left="567"/>
+        <w:rPr>
+          <w:rFonts w:ascii="Times New Roman" w:hAnsi="Times New Roman" w:cs="Times New Roman"/>
+          <w:sz w:val="26"/>
+          <w:szCs w:val="26"/>
+        </w:rPr>
+      </w:pPr>
+    </w:p>
+    <w:p>
+      <w:pPr>
+        <w:pStyle w:val="ListParagraph"/>
+        <w:ind w:left="567"/>
+        <w:rPr>
+          <w:rFonts w:ascii="Times New Roman" w:hAnsi="Times New Roman" w:cs="Times New Roman"/>
+          <w:sz w:val="26"/>
+          <w:szCs w:val="26"/>
+        </w:rPr>
+      </w:pPr>
+      <w:r>
+        <w:rPr>
+          <w:rFonts w:ascii="Times New Roman" w:hAnsi="Times New Roman" w:cs="Times New Roman"/>
+          <w:noProof/>
+          <w:sz w:val="26"/>
+          <w:szCs w:val="26"/>
+        </w:rPr>
+        <w:drawing>
+          <wp:inline distT="0" distB="0" distL="0" distR="0">
+            <wp:extent cx="5572125" cy="5750547"/>
+            <wp:effectExtent l="0" t="0" r="0" b="3175"/>
+            <wp:docPr id="5" name="Picture 5" descr="D:\Hoc Tap\Hoc Ky VII\Tieu luan chuyen nganh\Images\Interfaces\TongQuan.png"/>
+            <wp:cNvGraphicFramePr>
+              <a:graphicFrameLocks xmlns:a="http://schemas.openxmlformats.org/drawingml/2006/main" noChangeAspect="1"/>
+            </wp:cNvGraphicFramePr>
+            <a:graphic xmlns:a="http://schemas.openxmlformats.org/drawingml/2006/main">
+              <a:graphicData uri="http://schemas.openxmlformats.org/drawingml/2006/picture">
+                <pic:pic xmlns:pic="http://schemas.openxmlformats.org/drawingml/2006/picture">
+                  <pic:nvPicPr>
+                    <pic:cNvPr id="0" name="Picture 2" descr="D:\Hoc Tap\Hoc Ky VII\Tieu luan chuyen nganh\Images\Interfaces\TongQuan.png"/>
+                    <pic:cNvPicPr>
+                      <a:picLocks noChangeAspect="1" noChangeArrowheads="1"/>
+                    </pic:cNvPicPr>
+                  </pic:nvPicPr>
+                  <pic:blipFill>
+                    <a:blip r:embed="rId25">
+                      <a:extLst>
+                        <a:ext uri="{28A0092B-C50C-407E-A947-70E740481C1C}">
+                          <a14:useLocalDpi xmlns:a14="http://schemas.microsoft.com/office/drawing/2010/main" val="0"/>
+                        </a:ext>
+                      </a:extLst>
+                    </a:blip>
+                    <a:srcRect/>
+                    <a:stretch>
+                      <a:fillRect/>
+                    </a:stretch>
+                  </pic:blipFill>
+                  <pic:spPr bwMode="auto">
+                    <a:xfrm>
+                      <a:off x="0" y="0"/>
+                      <a:ext cx="5575739" cy="5754276"/>
+                    </a:xfrm>
+                    <a:prstGeom prst="rect">
+                      <a:avLst/>
+                    </a:prstGeom>
+                    <a:noFill/>
+                    <a:ln>
+                      <a:noFill/>
+                    </a:ln>
+                  </pic:spPr>
+                </pic:pic>
+              </a:graphicData>
+            </a:graphic>
+          </wp:inline>
+        </w:drawing>
+      </w:r>
+    </w:p>
+    <w:p>
+      <w:r>
+        <w:br w:type="page"/>
+      </w:r>
+    </w:p>
+    <w:p>
+      <w:pPr>
+        <w:pStyle w:val="ListParagraph"/>
+        <w:numPr>
+          <w:ilvl w:val="0"/>
+          <w:numId w:val="10"/>
+        </w:numPr>
+        <w:ind w:left="567" w:hanging="283"/>
+        <w:rPr>
+          <w:rFonts w:ascii="Times New Roman" w:hAnsi="Times New Roman" w:cs="Times New Roman"/>
+          <w:sz w:val="26"/>
+          <w:szCs w:val="26"/>
+        </w:rPr>
+      </w:pPr>
+      <w:r>
+        <w:rPr>
+          <w:rFonts w:ascii="Times New Roman" w:hAnsi="Times New Roman" w:cs="Times New Roman"/>
+          <w:sz w:val="26"/>
+          <w:szCs w:val="26"/>
+        </w:rPr>
+        <w:lastRenderedPageBreak/>
+        <w:t>Tìm kiếm theo chủ đề:</w:t>
+      </w:r>
+    </w:p>
+    <w:p>
+      <w:pPr>
+        <w:pStyle w:val="ListParagraph"/>
+        <w:ind w:left="567"/>
+        <w:rPr>
+          <w:rFonts w:ascii="Times New Roman" w:hAnsi="Times New Roman" w:cs="Times New Roman"/>
+          <w:sz w:val="26"/>
+          <w:szCs w:val="26"/>
+        </w:rPr>
+      </w:pPr>
+    </w:p>
+    <w:p>
+      <w:pPr>
+        <w:pStyle w:val="ListParagraph"/>
+        <w:ind w:left="567"/>
+        <w:jc w:val="center"/>
+        <w:rPr>
+          <w:rFonts w:ascii="Times New Roman" w:hAnsi="Times New Roman" w:cs="Times New Roman"/>
+          <w:sz w:val="26"/>
+          <w:szCs w:val="26"/>
+        </w:rPr>
+      </w:pPr>
+      <w:r>
+        <w:rPr>
+          <w:rFonts w:ascii="Times New Roman" w:hAnsi="Times New Roman" w:cs="Times New Roman"/>
+          <w:noProof/>
+          <w:sz w:val="26"/>
+          <w:szCs w:val="26"/>
+        </w:rPr>
+        <w:drawing>
+          <wp:inline distT="0" distB="0" distL="0" distR="0">
+            <wp:extent cx="3705225" cy="2819400"/>
+            <wp:effectExtent l="0" t="0" r="9525" b="0"/>
+            <wp:docPr id="7" name="Picture 7" descr="D:\Hoc Tap\Hoc Ky VII\Tieu luan chuyen nganh\Images\Interfaces\TheoChuDde.png"/>
+            <wp:cNvGraphicFramePr>
+              <a:graphicFrameLocks xmlns:a="http://schemas.openxmlformats.org/drawingml/2006/main" noChangeAspect="1"/>
+            </wp:cNvGraphicFramePr>
+            <a:graphic xmlns:a="http://schemas.openxmlformats.org/drawingml/2006/main">
+              <a:graphicData uri="http://schemas.openxmlformats.org/drawingml/2006/picture">
+                <pic:pic xmlns:pic="http://schemas.openxmlformats.org/drawingml/2006/picture">
+                  <pic:nvPicPr>
+                    <pic:cNvPr id="0" name="Picture 4" descr="D:\Hoc Tap\Hoc Ky VII\Tieu luan chuyen nganh\Images\Interfaces\TheoChuDde.png"/>
+                    <pic:cNvPicPr>
+                      <a:picLocks noChangeAspect="1" noChangeArrowheads="1"/>
+                    </pic:cNvPicPr>
+                  </pic:nvPicPr>
+                  <pic:blipFill>
+                    <a:blip r:embed="rId26">
+                      <a:extLst>
+                        <a:ext uri="{28A0092B-C50C-407E-A947-70E740481C1C}">
+                          <a14:useLocalDpi xmlns:a14="http://schemas.microsoft.com/office/drawing/2010/main" val="0"/>
+                        </a:ext>
+                      </a:extLst>
+                    </a:blip>
+                    <a:srcRect/>
+                    <a:stretch>
+                      <a:fillRect/>
+                    </a:stretch>
+                  </pic:blipFill>
+                  <pic:spPr bwMode="auto">
+                    <a:xfrm>
+                      <a:off x="0" y="0"/>
+                      <a:ext cx="3705225" cy="2819400"/>
+                    </a:xfrm>
+                    <a:prstGeom prst="rect">
+                      <a:avLst/>
+                    </a:prstGeom>
+                    <a:noFill/>
+                    <a:ln>
+                      <a:noFill/>
+                    </a:ln>
+                  </pic:spPr>
+                </pic:pic>
+              </a:graphicData>
+            </a:graphic>
+          </wp:inline>
+        </w:drawing>
+      </w:r>
+    </w:p>
+    <w:p>
+      <w:pPr>
+        <w:pStyle w:val="ListParagraph"/>
+        <w:ind w:left="567"/>
+        <w:jc w:val="center"/>
+        <w:rPr>
+          <w:rFonts w:ascii="Times New Roman" w:hAnsi="Times New Roman" w:cs="Times New Roman"/>
+          <w:sz w:val="26"/>
+          <w:szCs w:val="26"/>
+        </w:rPr>
+      </w:pPr>
+    </w:p>
+    <w:p>
+      <w:pPr>
+        <w:pStyle w:val="ListParagraph"/>
+        <w:numPr>
+          <w:ilvl w:val="0"/>
+          <w:numId w:val="10"/>
+        </w:numPr>
+        <w:ind w:left="567" w:hanging="283"/>
+        <w:rPr>
+          <w:rFonts w:ascii="Times New Roman" w:hAnsi="Times New Roman" w:cs="Times New Roman"/>
+          <w:sz w:val="26"/>
+          <w:szCs w:val="26"/>
+        </w:rPr>
+      </w:pPr>
+      <w:r>
+        <w:rPr>
+          <w:rFonts w:ascii="Times New Roman" w:hAnsi="Times New Roman" w:cs="Times New Roman"/>
+          <w:sz w:val="26"/>
+          <w:szCs w:val="26"/>
+        </w:rPr>
+        <w:t>Tìm kiếm theo chủ đề “Toán Học”:</w:t>
+      </w:r>
+    </w:p>
+    <w:p>
+      <w:pPr>
+        <w:pStyle w:val="ListParagraph"/>
+        <w:ind w:left="567"/>
+        <w:rPr>
+          <w:rFonts w:ascii="Times New Roman" w:hAnsi="Times New Roman" w:cs="Times New Roman"/>
+          <w:sz w:val="26"/>
+          <w:szCs w:val="26"/>
+        </w:rPr>
+      </w:pPr>
+    </w:p>
+    <w:p>
+      <w:pPr>
+        <w:pStyle w:val="ListParagraph"/>
+        <w:ind w:left="567"/>
+        <w:jc w:val="center"/>
+        <w:rPr>
+          <w:rFonts w:ascii="Times New Roman" w:hAnsi="Times New Roman" w:cs="Times New Roman"/>
+          <w:sz w:val="26"/>
+          <w:szCs w:val="26"/>
+        </w:rPr>
+      </w:pPr>
+      <w:r>
+        <w:rPr>
+          <w:rFonts w:ascii="Times New Roman" w:hAnsi="Times New Roman" w:cs="Times New Roman"/>
+          <w:noProof/>
+          <w:sz w:val="26"/>
+          <w:szCs w:val="26"/>
+        </w:rPr>
+        <w:drawing>
+          <wp:inline distT="0" distB="0" distL="0" distR="0">
+            <wp:extent cx="5481009" cy="2990850"/>
+            <wp:effectExtent l="0" t="0" r="5715" b="0"/>
+            <wp:docPr id="8" name="Picture 8" descr="D:\Hoc Tap\Hoc Ky VII\Tieu luan chuyen nganh\Images\Interfaces\ToanHoc.png"/>
+            <wp:cNvGraphicFramePr>
+              <a:graphicFrameLocks xmlns:a="http://schemas.openxmlformats.org/drawingml/2006/main" noChangeAspect="1"/>
+            </wp:cNvGraphicFramePr>
+            <a:graphic xmlns:a="http://schemas.openxmlformats.org/drawingml/2006/main">
+              <a:graphicData uri="http://schemas.openxmlformats.org/drawingml/2006/picture">
+                <pic:pic xmlns:pic="http://schemas.openxmlformats.org/drawingml/2006/picture">
+                  <pic:nvPicPr>
+                    <pic:cNvPr id="0" name="Picture 5" descr="D:\Hoc Tap\Hoc Ky VII\Tieu luan chuyen nganh\Images\Interfaces\ToanHoc.png"/>
+                    <pic:cNvPicPr>
+                      <a:picLocks noChangeAspect="1" noChangeArrowheads="1"/>
+                    </pic:cNvPicPr>
+                  </pic:nvPicPr>
+                  <pic:blipFill>
+                    <a:blip r:embed="rId27">
+                      <a:extLst>
+                        <a:ext uri="{28A0092B-C50C-407E-A947-70E740481C1C}">
+                          <a14:useLocalDpi xmlns:a14="http://schemas.microsoft.com/office/drawing/2010/main" val="0"/>
+                        </a:ext>
+                      </a:extLst>
+                    </a:blip>
+                    <a:srcRect/>
+                    <a:stretch>
+                      <a:fillRect/>
+                    </a:stretch>
+                  </pic:blipFill>
+                  <pic:spPr bwMode="auto">
+                    <a:xfrm>
+                      <a:off x="0" y="0"/>
+                      <a:ext cx="5485648" cy="2993382"/>
+                    </a:xfrm>
+                    <a:prstGeom prst="rect">
+                      <a:avLst/>
+                    </a:prstGeom>
+                    <a:noFill/>
+                    <a:ln>
+                      <a:noFill/>
+                    </a:ln>
+                  </pic:spPr>
+                </pic:pic>
+              </a:graphicData>
+            </a:graphic>
+          </wp:inline>
+        </w:drawing>
+      </w:r>
+    </w:p>
+    <w:p>
+      <w:r>
+        <w:br w:type="page"/>
+      </w:r>
+    </w:p>
+    <w:p>
+      <w:pPr>
+        <w:pStyle w:val="ListParagraph"/>
+        <w:numPr>
+          <w:ilvl w:val="0"/>
+          <w:numId w:val="10"/>
+        </w:numPr>
+        <w:spacing w:after="360"/>
+        <w:ind w:left="568" w:hanging="284"/>
+        <w:rPr>
+          <w:rFonts w:ascii="Times New Roman" w:hAnsi="Times New Roman" w:cs="Times New Roman"/>
+          <w:sz w:val="26"/>
+          <w:szCs w:val="26"/>
+        </w:rPr>
+      </w:pPr>
+      <w:r>
+        <w:rPr>
+          <w:rFonts w:ascii="Times New Roman" w:hAnsi="Times New Roman" w:cs="Times New Roman"/>
+          <w:sz w:val="26"/>
+          <w:szCs w:val="26"/>
+        </w:rPr>
+        <w:lastRenderedPageBreak/>
+        <w:t>Tạo bản đồ khái niệm:</w:t>
+      </w:r>
+    </w:p>
+    <w:p>
+      <w:pPr>
+        <w:pStyle w:val="ListParagraph"/>
+        <w:spacing w:after="360"/>
+        <w:ind w:left="568"/>
+        <w:rPr>
+          <w:rFonts w:ascii="Times New Roman" w:hAnsi="Times New Roman" w:cs="Times New Roman"/>
+          <w:sz w:val="26"/>
+          <w:szCs w:val="26"/>
+        </w:rPr>
+      </w:pPr>
+    </w:p>
+    <w:p>
+      <w:pPr>
+        <w:pStyle w:val="ListParagraph"/>
+        <w:ind w:left="567"/>
+        <w:jc w:val="center"/>
+        <w:rPr>
+          <w:rFonts w:ascii="Times New Roman" w:hAnsi="Times New Roman" w:cs="Times New Roman"/>
+          <w:sz w:val="26"/>
+          <w:szCs w:val="26"/>
+        </w:rPr>
+      </w:pPr>
+      <w:r>
+        <w:rPr>
+          <w:rFonts w:ascii="Times New Roman" w:hAnsi="Times New Roman" w:cs="Times New Roman"/>
+          <w:noProof/>
+          <w:sz w:val="26"/>
+          <w:szCs w:val="26"/>
+        </w:rPr>
+        <w:drawing>
+          <wp:inline distT="0" distB="0" distL="0" distR="0">
+            <wp:extent cx="4824367" cy="7733685"/>
+            <wp:effectExtent l="0" t="0" r="0" b="635"/>
+            <wp:docPr id="9" name="Picture 9" descr="D:\Hoc Tap\Hoc Ky VII\Tieu luan chuyen nganh\Images\Interfaces\TaoBanDo.png"/>
+            <wp:cNvGraphicFramePr>
+              <a:graphicFrameLocks xmlns:a="http://schemas.openxmlformats.org/drawingml/2006/main" noChangeAspect="1"/>
+            </wp:cNvGraphicFramePr>
+            <a:graphic xmlns:a="http://schemas.openxmlformats.org/drawingml/2006/main">
+              <a:graphicData uri="http://schemas.openxmlformats.org/drawingml/2006/picture">
+                <pic:pic xmlns:pic="http://schemas.openxmlformats.org/drawingml/2006/picture">
+                  <pic:nvPicPr>
+                    <pic:cNvPr id="0" name="Picture 6" descr="D:\Hoc Tap\Hoc Ky VII\Tieu luan chuyen nganh\Images\Interfaces\TaoBanDo.png"/>
+                    <pic:cNvPicPr>
+                      <a:picLocks noChangeAspect="1" noChangeArrowheads="1"/>
+                    </pic:cNvPicPr>
+                  </pic:nvPicPr>
+                  <pic:blipFill>
+                    <a:blip r:embed="rId28" cstate="print">
+                      <a:extLst>
+                        <a:ext uri="{28A0092B-C50C-407E-A947-70E740481C1C}">
+                          <a14:useLocalDpi xmlns:a14="http://schemas.microsoft.com/office/drawing/2010/main" val="0"/>
+                        </a:ext>
+                      </a:extLst>
+                    </a:blip>
+                    <a:srcRect/>
+                    <a:stretch>
+                      <a:fillRect/>
+                    </a:stretch>
+                  </pic:blipFill>
+                  <pic:spPr bwMode="auto">
+                    <a:xfrm>
+                      <a:off x="0" y="0"/>
+                      <a:ext cx="4832146" cy="7746156"/>
+                    </a:xfrm>
+                    <a:prstGeom prst="rect">
+                      <a:avLst/>
+                    </a:prstGeom>
+                    <a:noFill/>
+                    <a:ln>
+                      <a:noFill/>
+                    </a:ln>
+                  </pic:spPr>
+                </pic:pic>
+              </a:graphicData>
+            </a:graphic>
+          </wp:inline>
+        </w:drawing>
+      </w:r>
+    </w:p>
+    <w:p>
+      <w:pPr>
+        <w:pStyle w:val="ListParagraph"/>
+        <w:numPr>
+          <w:ilvl w:val="0"/>
+          <w:numId w:val="14"/>
+        </w:numPr>
+        <w:ind w:left="1134" w:hanging="283"/>
+        <w:rPr>
+          <w:rFonts w:ascii="Times New Roman" w:hAnsi="Times New Roman" w:cs="Times New Roman"/>
+          <w:sz w:val="26"/>
+          <w:szCs w:val="26"/>
+        </w:rPr>
+      </w:pPr>
+      <w:r>
+        <w:rPr>
+          <w:rFonts w:ascii="Times New Roman" w:hAnsi="Times New Roman" w:cs="Times New Roman"/>
+          <w:sz w:val="26"/>
+          <w:szCs w:val="26"/>
+        </w:rPr>
+        <w:lastRenderedPageBreak/>
+        <w:t>Thêm node:</w:t>
+      </w:r>
+    </w:p>
+    <w:p>
+      <w:pPr>
+        <w:pStyle w:val="ListParagraph"/>
+        <w:ind w:left="1134"/>
+        <w:rPr>
+          <w:rFonts w:ascii="Times New Roman" w:hAnsi="Times New Roman" w:cs="Times New Roman"/>
+          <w:sz w:val="26"/>
+          <w:szCs w:val="26"/>
+        </w:rPr>
+      </w:pPr>
+    </w:p>
+    <w:p>
+      <w:pPr>
+        <w:pStyle w:val="ListParagraph"/>
+        <w:ind w:left="1134"/>
+        <w:jc w:val="center"/>
+        <w:rPr>
+          <w:rFonts w:ascii="Times New Roman" w:hAnsi="Times New Roman" w:cs="Times New Roman"/>
+          <w:sz w:val="26"/>
+          <w:szCs w:val="26"/>
+        </w:rPr>
+      </w:pPr>
+      <w:r>
+        <w:rPr>
+          <w:rFonts w:ascii="Times New Roman" w:hAnsi="Times New Roman" w:cs="Times New Roman"/>
+          <w:noProof/>
+          <w:sz w:val="26"/>
+          <w:szCs w:val="26"/>
+        </w:rPr>
+        <w:drawing>
+          <wp:inline distT="0" distB="0" distL="0" distR="0">
+            <wp:extent cx="4971741" cy="3053510"/>
+            <wp:effectExtent l="0" t="0" r="635" b="0"/>
+            <wp:docPr id="13" name="Picture 13" descr="D:\Hoc Tap\Hoc Ky VII\Tieu luan chuyen nganh\Images\Interfaces\ThemNode.png"/>
+            <wp:cNvGraphicFramePr>
+              <a:graphicFrameLocks xmlns:a="http://schemas.openxmlformats.org/drawingml/2006/main" noChangeAspect="1"/>
+            </wp:cNvGraphicFramePr>
+            <a:graphic xmlns:a="http://schemas.openxmlformats.org/drawingml/2006/main">
+              <a:graphicData uri="http://schemas.openxmlformats.org/drawingml/2006/picture">
+                <pic:pic xmlns:pic="http://schemas.openxmlformats.org/drawingml/2006/picture">
+                  <pic:nvPicPr>
+                    <pic:cNvPr id="0" name="Picture 10" descr="D:\Hoc Tap\Hoc Ky VII\Tieu luan chuyen nganh\Images\Interfaces\ThemNode.png"/>
+                    <pic:cNvPicPr>
+                      <a:picLocks noChangeAspect="1" noChangeArrowheads="1"/>
+                    </pic:cNvPicPr>
+                  </pic:nvPicPr>
+                  <pic:blipFill>
+                    <a:blip r:embed="rId29">
+                      <a:extLst>
+                        <a:ext uri="{28A0092B-C50C-407E-A947-70E740481C1C}">
+                          <a14:useLocalDpi xmlns:a14="http://schemas.microsoft.com/office/drawing/2010/main" val="0"/>
+                        </a:ext>
+                      </a:extLst>
+                    </a:blip>
+                    <a:srcRect/>
+                    <a:stretch>
+                      <a:fillRect/>
+                    </a:stretch>
+                  </pic:blipFill>
+                  <pic:spPr bwMode="auto">
+                    <a:xfrm>
+                      <a:off x="0" y="0"/>
+                      <a:ext cx="4977165" cy="3056841"/>
+                    </a:xfrm>
+                    <a:prstGeom prst="rect">
+                      <a:avLst/>
+                    </a:prstGeom>
+                    <a:noFill/>
+                    <a:ln>
+                      <a:noFill/>
+                    </a:ln>
+                  </pic:spPr>
+                </pic:pic>
+              </a:graphicData>
+            </a:graphic>
+          </wp:inline>
+        </w:drawing>
+      </w:r>
+    </w:p>
+    <w:p>
+      <w:pPr>
+        <w:pStyle w:val="ListParagraph"/>
+        <w:ind w:left="1134"/>
+        <w:jc w:val="center"/>
+        <w:rPr>
+          <w:rFonts w:ascii="Times New Roman" w:hAnsi="Times New Roman" w:cs="Times New Roman"/>
+          <w:sz w:val="26"/>
+          <w:szCs w:val="26"/>
+        </w:rPr>
+      </w:pPr>
+    </w:p>
+    <w:p>
+      <w:pPr>
+        <w:pStyle w:val="ListParagraph"/>
+        <w:numPr>
+          <w:ilvl w:val="0"/>
+          <w:numId w:val="14"/>
+        </w:numPr>
+        <w:ind w:left="1134" w:hanging="283"/>
+        <w:rPr>
+          <w:rFonts w:ascii="Times New Roman" w:hAnsi="Times New Roman" w:cs="Times New Roman"/>
+          <w:sz w:val="26"/>
+          <w:szCs w:val="26"/>
+        </w:rPr>
+      </w:pPr>
+      <w:r>
+        <w:rPr>
+          <w:rFonts w:ascii="Times New Roman" w:hAnsi="Times New Roman" w:cs="Times New Roman"/>
+          <w:sz w:val="26"/>
+          <w:szCs w:val="26"/>
+        </w:rPr>
+        <w:t>Xóa node:</w:t>
+      </w:r>
+    </w:p>
+    <w:p>
+      <w:pPr>
+        <w:pStyle w:val="ListParagraph"/>
+        <w:ind w:left="1134"/>
+        <w:rPr>
+          <w:rFonts w:ascii="Times New Roman" w:hAnsi="Times New Roman" w:cs="Times New Roman"/>
+          <w:sz w:val="26"/>
+          <w:szCs w:val="26"/>
+        </w:rPr>
+      </w:pPr>
+    </w:p>
+    <w:p>
+      <w:pPr>
+        <w:pStyle w:val="ListParagraph"/>
+        <w:ind w:left="1134"/>
+        <w:jc w:val="center"/>
+        <w:rPr>
+          <w:rFonts w:ascii="Times New Roman" w:hAnsi="Times New Roman" w:cs="Times New Roman"/>
+          <w:sz w:val="26"/>
+          <w:szCs w:val="26"/>
+        </w:rPr>
+      </w:pPr>
+      <w:r>
+        <w:rPr>
+          <w:rFonts w:ascii="Times New Roman" w:hAnsi="Times New Roman" w:cs="Times New Roman"/>
+          <w:noProof/>
+          <w:sz w:val="26"/>
+          <w:szCs w:val="26"/>
+        </w:rPr>
+        <w:drawing>
+          <wp:inline distT="0" distB="0" distL="0" distR="0">
+            <wp:extent cx="5047606" cy="3070757"/>
+            <wp:effectExtent l="0" t="0" r="1270" b="0"/>
+            <wp:docPr id="14" name="Picture 14" descr="D:\Hoc Tap\Hoc Ky VII\Tieu luan chuyen nganh\Images\Interfaces\XoaNode.png"/>
+            <wp:cNvGraphicFramePr>
+              <a:graphicFrameLocks xmlns:a="http://schemas.openxmlformats.org/drawingml/2006/main" noChangeAspect="1"/>
+            </wp:cNvGraphicFramePr>
+            <a:graphic xmlns:a="http://schemas.openxmlformats.org/drawingml/2006/main">
+              <a:graphicData uri="http://schemas.openxmlformats.org/drawingml/2006/picture">
+                <pic:pic xmlns:pic="http://schemas.openxmlformats.org/drawingml/2006/picture">
+                  <pic:nvPicPr>
+                    <pic:cNvPr id="0" name="Picture 11" descr="D:\Hoc Tap\Hoc Ky VII\Tieu luan chuyen nganh\Images\Interfaces\XoaNode.png"/>
+                    <pic:cNvPicPr>
+                      <a:picLocks noChangeAspect="1" noChangeArrowheads="1"/>
+                    </pic:cNvPicPr>
+                  </pic:nvPicPr>
+                  <pic:blipFill>
+                    <a:blip r:embed="rId30">
+                      <a:extLst>
+                        <a:ext uri="{28A0092B-C50C-407E-A947-70E740481C1C}">
+                          <a14:useLocalDpi xmlns:a14="http://schemas.microsoft.com/office/drawing/2010/main" val="0"/>
+                        </a:ext>
+                      </a:extLst>
+                    </a:blip>
+                    <a:srcRect/>
+                    <a:stretch>
+                      <a:fillRect/>
+                    </a:stretch>
+                  </pic:blipFill>
+                  <pic:spPr bwMode="auto">
+                    <a:xfrm>
+                      <a:off x="0" y="0"/>
+                      <a:ext cx="5071284" cy="3085161"/>
+                    </a:xfrm>
+                    <a:prstGeom prst="rect">
+                      <a:avLst/>
+                    </a:prstGeom>
+                    <a:noFill/>
+                    <a:ln>
+                      <a:noFill/>
+                    </a:ln>
+                  </pic:spPr>
+                </pic:pic>
+              </a:graphicData>
+            </a:graphic>
+          </wp:inline>
+        </w:drawing>
+      </w:r>
+    </w:p>
+    <w:p>
+      <w:pPr>
+        <w:rPr>
+          <w:rFonts w:ascii="Times New Roman" w:hAnsi="Times New Roman" w:cs="Times New Roman"/>
+          <w:sz w:val="26"/>
+          <w:szCs w:val="26"/>
+        </w:rPr>
+      </w:pPr>
+      <w:r>
+        <w:rPr>
+          <w:rFonts w:ascii="Times New Roman" w:hAnsi="Times New Roman" w:cs="Times New Roman"/>
+          <w:sz w:val="26"/>
+          <w:szCs w:val="26"/>
+        </w:rPr>
+        <w:br w:type="page"/>
+      </w:r>
+    </w:p>
+    <w:p>
+      <w:pPr>
+        <w:pStyle w:val="ListParagraph"/>
+        <w:numPr>
+          <w:ilvl w:val="0"/>
+          <w:numId w:val="14"/>
+        </w:numPr>
+        <w:ind w:left="1134" w:hanging="283"/>
+        <w:rPr>
+          <w:rFonts w:ascii="Times New Roman" w:hAnsi="Times New Roman" w:cs="Times New Roman"/>
+          <w:sz w:val="26"/>
+          <w:szCs w:val="26"/>
+        </w:rPr>
+      </w:pPr>
+      <w:r>
+        <w:rPr>
+          <w:rFonts w:ascii="Times New Roman" w:hAnsi="Times New Roman" w:cs="Times New Roman"/>
+          <w:sz w:val="26"/>
+          <w:szCs w:val="26"/>
+        </w:rPr>
+        <w:lastRenderedPageBreak/>
+        <w:t>Thêm đường nối:</w:t>
+      </w:r>
+    </w:p>
+    <w:p>
+      <w:pPr>
+        <w:pStyle w:val="ListParagraph"/>
+        <w:ind w:left="1134"/>
+        <w:rPr>
+          <w:rFonts w:ascii="Times New Roman" w:hAnsi="Times New Roman" w:cs="Times New Roman"/>
+          <w:sz w:val="26"/>
+          <w:szCs w:val="26"/>
+        </w:rPr>
+      </w:pPr>
+    </w:p>
+    <w:p>
+      <w:pPr>
+        <w:pStyle w:val="ListParagraph"/>
+        <w:ind w:left="1134"/>
+        <w:jc w:val="center"/>
+        <w:rPr>
+          <w:rFonts w:ascii="Times New Roman" w:hAnsi="Times New Roman" w:cs="Times New Roman"/>
+          <w:sz w:val="26"/>
+          <w:szCs w:val="26"/>
+        </w:rPr>
+      </w:pPr>
+      <w:r>
+        <w:rPr>
+          <w:rFonts w:ascii="Times New Roman" w:hAnsi="Times New Roman" w:cs="Times New Roman"/>
+          <w:noProof/>
+          <w:sz w:val="26"/>
+          <w:szCs w:val="26"/>
+        </w:rPr>
+        <w:drawing>
+          <wp:inline distT="0" distB="0" distL="0" distR="0">
+            <wp:extent cx="5180673" cy="2404250"/>
+            <wp:effectExtent l="0" t="0" r="1270" b="0"/>
+            <wp:docPr id="15" name="Picture 15" descr="D:\Hoc Tap\Hoc Ky VII\Tieu luan chuyen nganh\Images\Interfaces\ThemDuongNoi.png"/>
+            <wp:cNvGraphicFramePr>
+              <a:graphicFrameLocks xmlns:a="http://schemas.openxmlformats.org/drawingml/2006/main" noChangeAspect="1"/>
+            </wp:cNvGraphicFramePr>
+            <a:graphic xmlns:a="http://schemas.openxmlformats.org/drawingml/2006/main">
+              <a:graphicData uri="http://schemas.openxmlformats.org/drawingml/2006/picture">
+                <pic:pic xmlns:pic="http://schemas.openxmlformats.org/drawingml/2006/picture">
+                  <pic:nvPicPr>
+                    <pic:cNvPr id="0" name="Picture 12" descr="D:\Hoc Tap\Hoc Ky VII\Tieu luan chuyen nganh\Images\Interfaces\ThemDuongNoi.png"/>
+                    <pic:cNvPicPr>
+                      <a:picLocks noChangeAspect="1" noChangeArrowheads="1"/>
+                    </pic:cNvPicPr>
+                  </pic:nvPicPr>
+                  <pic:blipFill>
+                    <a:blip r:embed="rId31">
+                      <a:extLst>
+                        <a:ext uri="{28A0092B-C50C-407E-A947-70E740481C1C}">
+                          <a14:useLocalDpi xmlns:a14="http://schemas.microsoft.com/office/drawing/2010/main" val="0"/>
+                        </a:ext>
+                      </a:extLst>
+                    </a:blip>
+                    <a:srcRect/>
+                    <a:stretch>
+                      <a:fillRect/>
+                    </a:stretch>
+                  </pic:blipFill>
+                  <pic:spPr bwMode="auto">
+                    <a:xfrm>
+                      <a:off x="0" y="0"/>
+                      <a:ext cx="5189804" cy="2408487"/>
+                    </a:xfrm>
+                    <a:prstGeom prst="rect">
+                      <a:avLst/>
+                    </a:prstGeom>
+                    <a:noFill/>
+                    <a:ln>
+                      <a:noFill/>
+                    </a:ln>
+                  </pic:spPr>
+                </pic:pic>
+              </a:graphicData>
+            </a:graphic>
+          </wp:inline>
+        </w:drawing>
+      </w:r>
+    </w:p>
+    <w:p>
+      <w:pPr>
+        <w:pStyle w:val="ListParagraph"/>
+        <w:ind w:left="1134"/>
+        <w:jc w:val="center"/>
+        <w:rPr>
+          <w:rFonts w:ascii="Times New Roman" w:hAnsi="Times New Roman" w:cs="Times New Roman"/>
+          <w:sz w:val="26"/>
+          <w:szCs w:val="26"/>
+        </w:rPr>
+      </w:pPr>
+    </w:p>
+    <w:p>
+      <w:pPr>
+        <w:pStyle w:val="ListParagraph"/>
+        <w:numPr>
+          <w:ilvl w:val="0"/>
+          <w:numId w:val="14"/>
+        </w:numPr>
+        <w:ind w:left="1134" w:hanging="283"/>
+        <w:rPr>
+          <w:rFonts w:ascii="Times New Roman" w:hAnsi="Times New Roman" w:cs="Times New Roman"/>
+          <w:sz w:val="26"/>
+          <w:szCs w:val="26"/>
+        </w:rPr>
+      </w:pPr>
+      <w:r>
+        <w:rPr>
+          <w:rFonts w:ascii="Times New Roman" w:hAnsi="Times New Roman" w:cs="Times New Roman"/>
+          <w:sz w:val="26"/>
+          <w:szCs w:val="26"/>
+        </w:rPr>
+        <w:t>Xóa đường nối:</w:t>
+      </w:r>
+    </w:p>
+    <w:p>
+      <w:pPr>
+        <w:pStyle w:val="ListParagraph"/>
+        <w:ind w:left="1134"/>
+        <w:rPr>
+          <w:rFonts w:ascii="Times New Roman" w:hAnsi="Times New Roman" w:cs="Times New Roman"/>
+          <w:sz w:val="26"/>
+          <w:szCs w:val="26"/>
+        </w:rPr>
+      </w:pPr>
+    </w:p>
+    <w:p>
+      <w:pPr>
+        <w:pStyle w:val="ListParagraph"/>
+        <w:ind w:left="1134"/>
+        <w:jc w:val="center"/>
+        <w:rPr>
+          <w:rFonts w:ascii="Times New Roman" w:hAnsi="Times New Roman" w:cs="Times New Roman"/>
+          <w:sz w:val="26"/>
+          <w:szCs w:val="26"/>
+        </w:rPr>
+      </w:pPr>
+      <w:r>
+        <w:rPr>
+          <w:rFonts w:ascii="Times New Roman" w:hAnsi="Times New Roman" w:cs="Times New Roman"/>
+          <w:noProof/>
+          <w:sz w:val="26"/>
+          <w:szCs w:val="26"/>
+        </w:rPr>
+        <w:drawing>
+          <wp:inline distT="0" distB="0" distL="0" distR="0">
+            <wp:extent cx="5209647" cy="2534422"/>
+            <wp:effectExtent l="0" t="0" r="0" b="0"/>
+            <wp:docPr id="16" name="Picture 16" descr="D:\Hoc Tap\Hoc Ky VII\Tieu luan chuyen nganh\Images\Interfaces\XoaDuongNoi.png"/>
+            <wp:cNvGraphicFramePr>
+              <a:graphicFrameLocks xmlns:a="http://schemas.openxmlformats.org/drawingml/2006/main" noChangeAspect="1"/>
+            </wp:cNvGraphicFramePr>
+            <a:graphic xmlns:a="http://schemas.openxmlformats.org/drawingml/2006/main">
+              <a:graphicData uri="http://schemas.openxmlformats.org/drawingml/2006/picture">
+                <pic:pic xmlns:pic="http://schemas.openxmlformats.org/drawingml/2006/picture">
+                  <pic:nvPicPr>
+                    <pic:cNvPr id="0" name="Picture 13" descr="D:\Hoc Tap\Hoc Ky VII\Tieu luan chuyen nganh\Images\Interfaces\XoaDuongNoi.png"/>
+                    <pic:cNvPicPr>
+                      <a:picLocks noChangeAspect="1" noChangeArrowheads="1"/>
+                    </pic:cNvPicPr>
+                  </pic:nvPicPr>
+                  <pic:blipFill>
+                    <a:blip r:embed="rId32">
+                      <a:extLst>
+                        <a:ext uri="{28A0092B-C50C-407E-A947-70E740481C1C}">
+                          <a14:useLocalDpi xmlns:a14="http://schemas.microsoft.com/office/drawing/2010/main" val="0"/>
+                        </a:ext>
+                      </a:extLst>
+                    </a:blip>
+                    <a:srcRect/>
+                    <a:stretch>
+                      <a:fillRect/>
+                    </a:stretch>
+                  </pic:blipFill>
+                  <pic:spPr bwMode="auto">
+                    <a:xfrm>
+                      <a:off x="0" y="0"/>
+                      <a:ext cx="5227653" cy="2543181"/>
+                    </a:xfrm>
+                    <a:prstGeom prst="rect">
+                      <a:avLst/>
+                    </a:prstGeom>
+                    <a:noFill/>
+                    <a:ln>
+                      <a:noFill/>
+                    </a:ln>
+                  </pic:spPr>
+                </pic:pic>
+              </a:graphicData>
+            </a:graphic>
+          </wp:inline>
+        </w:drawing>
+      </w:r>
+    </w:p>
+    <w:p>
+      <w:pPr>
+        <w:rPr>
+          <w:rFonts w:ascii="Times New Roman" w:hAnsi="Times New Roman" w:cs="Times New Roman"/>
+          <w:sz w:val="26"/>
+          <w:szCs w:val="26"/>
+        </w:rPr>
+      </w:pPr>
+      <w:r>
+        <w:rPr>
+          <w:rFonts w:ascii="Times New Roman" w:hAnsi="Times New Roman" w:cs="Times New Roman"/>
+          <w:sz w:val="26"/>
+          <w:szCs w:val="26"/>
+        </w:rPr>
+        <w:br w:type="page"/>
+      </w:r>
+    </w:p>
+    <w:p>
+      <w:pPr>
+        <w:pStyle w:val="ListParagraph"/>
+        <w:numPr>
+          <w:ilvl w:val="0"/>
+          <w:numId w:val="14"/>
+        </w:numPr>
+        <w:ind w:left="1134" w:hanging="283"/>
+        <w:rPr>
+          <w:rFonts w:ascii="Times New Roman" w:hAnsi="Times New Roman" w:cs="Times New Roman"/>
+          <w:sz w:val="26"/>
+          <w:szCs w:val="26"/>
+        </w:rPr>
+      </w:pPr>
+      <w:r>
+        <w:rPr>
+          <w:rFonts w:ascii="Times New Roman" w:hAnsi="Times New Roman" w:cs="Times New Roman"/>
+          <w:sz w:val="26"/>
+          <w:szCs w:val="26"/>
+        </w:rPr>
+        <w:lastRenderedPageBreak/>
+        <w:t>Lưu bản đồ:</w:t>
+      </w:r>
+    </w:p>
+    <w:p>
+      <w:pPr>
+        <w:pStyle w:val="ListParagraph"/>
+        <w:ind w:left="1134"/>
+        <w:rPr>
+          <w:rFonts w:ascii="Times New Roman" w:hAnsi="Times New Roman" w:cs="Times New Roman"/>
+          <w:sz w:val="26"/>
+          <w:szCs w:val="26"/>
+        </w:rPr>
+      </w:pPr>
+    </w:p>
+    <w:p>
+      <w:pPr>
+        <w:pStyle w:val="ListParagraph"/>
+        <w:ind w:left="1134"/>
+        <w:rPr>
+          <w:rFonts w:ascii="Times New Roman" w:hAnsi="Times New Roman" w:cs="Times New Roman"/>
+          <w:sz w:val="26"/>
+          <w:szCs w:val="26"/>
+        </w:rPr>
+      </w:pPr>
+      <w:r>
+        <w:rPr>
+          <w:rFonts w:ascii="Times New Roman" w:hAnsi="Times New Roman" w:cs="Times New Roman"/>
+          <w:noProof/>
+          <w:sz w:val="26"/>
+          <w:szCs w:val="26"/>
+        </w:rPr>
+        <w:drawing>
+          <wp:inline distT="0" distB="0" distL="0" distR="0" wp14:anchorId="0A753AB9" wp14:editId="4E5A7CCF">
+            <wp:extent cx="5218274" cy="2800350"/>
+            <wp:effectExtent l="0" t="0" r="1905" b="0"/>
+            <wp:docPr id="21" name="Picture 21" descr="D:\Hoc Tap\Hoc Ky VII\Tieu luan chuyen nganh\Images\Interfaces\Luubando.png"/>
+            <wp:cNvGraphicFramePr>
+              <a:graphicFrameLocks xmlns:a="http://schemas.openxmlformats.org/drawingml/2006/main" noChangeAspect="1"/>
+            </wp:cNvGraphicFramePr>
+            <a:graphic xmlns:a="http://schemas.openxmlformats.org/drawingml/2006/main">
+              <a:graphicData uri="http://schemas.openxmlformats.org/drawingml/2006/picture">
+                <pic:pic xmlns:pic="http://schemas.openxmlformats.org/drawingml/2006/picture">
+                  <pic:nvPicPr>
+                    <pic:cNvPr id="0" name="Picture 17" descr="D:\Hoc Tap\Hoc Ky VII\Tieu luan chuyen nganh\Images\Interfaces\Luubando.png"/>
+                    <pic:cNvPicPr>
+                      <a:picLocks noChangeAspect="1" noChangeArrowheads="1"/>
+                    </pic:cNvPicPr>
+                  </pic:nvPicPr>
+                  <pic:blipFill>
+                    <a:blip r:embed="rId33">
+                      <a:extLst>
+                        <a:ext uri="{28A0092B-C50C-407E-A947-70E740481C1C}">
+                          <a14:useLocalDpi xmlns:a14="http://schemas.microsoft.com/office/drawing/2010/main" val="0"/>
+                        </a:ext>
+                      </a:extLst>
+                    </a:blip>
+                    <a:srcRect/>
+                    <a:stretch>
+                      <a:fillRect/>
+                    </a:stretch>
+                  </pic:blipFill>
+                  <pic:spPr bwMode="auto">
+                    <a:xfrm>
+                      <a:off x="0" y="0"/>
+                      <a:ext cx="5224906" cy="2803909"/>
+                    </a:xfrm>
+                    <a:prstGeom prst="rect">
+                      <a:avLst/>
+                    </a:prstGeom>
+                    <a:noFill/>
+                    <a:ln>
+                      <a:noFill/>
+                    </a:ln>
+                  </pic:spPr>
+                </pic:pic>
+              </a:graphicData>
+            </a:graphic>
+          </wp:inline>
+        </w:drawing>
+      </w:r>
+    </w:p>
+    <w:p>
+      <w:pPr>
+        <w:rPr>
+          <w:rFonts w:ascii="Times New Roman" w:hAnsi="Times New Roman" w:cs="Times New Roman"/>
+          <w:sz w:val="26"/>
+          <w:szCs w:val="26"/>
+        </w:rPr>
+      </w:pPr>
+      <w:r>
+        <w:rPr>
+          <w:rFonts w:ascii="Times New Roman" w:hAnsi="Times New Roman" w:cs="Times New Roman"/>
+          <w:sz w:val="26"/>
+          <w:szCs w:val="26"/>
+        </w:rPr>
+        <w:br w:type="page"/>
+      </w:r>
+    </w:p>
+    <w:p>
+      <w:pPr>
+        <w:pStyle w:val="ListParagraph"/>
+        <w:numPr>
+          <w:ilvl w:val="0"/>
+          <w:numId w:val="10"/>
+        </w:numPr>
+        <w:ind w:left="567" w:hanging="283"/>
+        <w:rPr>
+          <w:rFonts w:ascii="Times New Roman" w:hAnsi="Times New Roman" w:cs="Times New Roman"/>
+          <w:sz w:val="26"/>
+          <w:szCs w:val="26"/>
+        </w:rPr>
+      </w:pPr>
+      <w:r>
+        <w:rPr>
+          <w:rFonts w:ascii="Times New Roman" w:hAnsi="Times New Roman" w:cs="Times New Roman"/>
+          <w:sz w:val="26"/>
+          <w:szCs w:val="26"/>
+        </w:rPr>
+        <w:lastRenderedPageBreak/>
+        <w:t>Xem bản đồ khái niệm:</w:t>
+      </w:r>
+    </w:p>
+    <w:p>
+      <w:pPr>
+        <w:pStyle w:val="ListParagraph"/>
+        <w:ind w:left="567"/>
+        <w:rPr>
+          <w:rFonts w:ascii="Times New Roman" w:hAnsi="Times New Roman" w:cs="Times New Roman"/>
+          <w:sz w:val="26"/>
+          <w:szCs w:val="26"/>
+        </w:rPr>
+      </w:pPr>
+    </w:p>
+    <w:p>
+      <w:pPr>
+        <w:pStyle w:val="ListParagraph"/>
+        <w:ind w:left="567"/>
+        <w:jc w:val="center"/>
+        <w:rPr>
+          <w:rFonts w:ascii="Times New Roman" w:hAnsi="Times New Roman" w:cs="Times New Roman"/>
+          <w:sz w:val="26"/>
+          <w:szCs w:val="26"/>
+        </w:rPr>
+      </w:pPr>
+      <w:r>
+        <w:rPr>
+          <w:rFonts w:ascii="Times New Roman" w:hAnsi="Times New Roman" w:cs="Times New Roman"/>
+          <w:noProof/>
+          <w:sz w:val="26"/>
+          <w:szCs w:val="26"/>
+        </w:rPr>
+        <w:drawing>
+          <wp:inline distT="0" distB="0" distL="0" distR="0">
+            <wp:extent cx="5467052" cy="6194557"/>
+            <wp:effectExtent l="0" t="0" r="635" b="0"/>
+            <wp:docPr id="10" name="Picture 10" descr="D:\Hoc Tap\Hoc Ky VII\Tieu luan chuyen nganh\Images\Interfaces\XemBanDo.png"/>
+            <wp:cNvGraphicFramePr>
+              <a:graphicFrameLocks xmlns:a="http://schemas.openxmlformats.org/drawingml/2006/main" noChangeAspect="1"/>
+            </wp:cNvGraphicFramePr>
+            <a:graphic xmlns:a="http://schemas.openxmlformats.org/drawingml/2006/main">
+              <a:graphicData uri="http://schemas.openxmlformats.org/drawingml/2006/picture">
+                <pic:pic xmlns:pic="http://schemas.openxmlformats.org/drawingml/2006/picture">
+                  <pic:nvPicPr>
+                    <pic:cNvPr id="0" name="Picture 7" descr="D:\Hoc Tap\Hoc Ky VII\Tieu luan chuyen nganh\Images\Interfaces\XemBanDo.png"/>
+                    <pic:cNvPicPr>
+                      <a:picLocks noChangeAspect="1" noChangeArrowheads="1"/>
+                    </pic:cNvPicPr>
+                  </pic:nvPicPr>
+                  <pic:blipFill>
+                    <a:blip r:embed="rId34">
+                      <a:extLst>
+                        <a:ext uri="{28A0092B-C50C-407E-A947-70E740481C1C}">
+                          <a14:useLocalDpi xmlns:a14="http://schemas.microsoft.com/office/drawing/2010/main" val="0"/>
+                        </a:ext>
+                      </a:extLst>
+                    </a:blip>
+                    <a:srcRect/>
+                    <a:stretch>
+                      <a:fillRect/>
+                    </a:stretch>
+                  </pic:blipFill>
+                  <pic:spPr bwMode="auto">
+                    <a:xfrm>
+                      <a:off x="0" y="0"/>
+                      <a:ext cx="5469294" cy="6197098"/>
+                    </a:xfrm>
+                    <a:prstGeom prst="rect">
+                      <a:avLst/>
+                    </a:prstGeom>
+                    <a:noFill/>
+                    <a:ln>
+                      <a:noFill/>
+                    </a:ln>
+                  </pic:spPr>
+                </pic:pic>
+              </a:graphicData>
+            </a:graphic>
+          </wp:inline>
+        </w:drawing>
+      </w:r>
+    </w:p>
+    <w:p>
+      <w:r>
+        <w:br w:type="page"/>
+      </w:r>
+    </w:p>
+    <w:p>
+      <w:pPr>
+        <w:pStyle w:val="ListParagraph"/>
+        <w:numPr>
+          <w:ilvl w:val="0"/>
+          <w:numId w:val="10"/>
+        </w:numPr>
+        <w:ind w:left="567" w:hanging="283"/>
+        <w:rPr>
+          <w:rFonts w:ascii="Times New Roman" w:hAnsi="Times New Roman" w:cs="Times New Roman"/>
+          <w:sz w:val="26"/>
+          <w:szCs w:val="26"/>
+        </w:rPr>
+      </w:pPr>
+      <w:r>
+        <w:rPr>
+          <w:rFonts w:ascii="Times New Roman" w:hAnsi="Times New Roman" w:cs="Times New Roman"/>
+          <w:sz w:val="26"/>
+          <w:szCs w:val="26"/>
+        </w:rPr>
+        <w:lastRenderedPageBreak/>
+        <w:t>Đăng nhập:</w:t>
+      </w:r>
+    </w:p>
+    <w:p>
+      <w:pPr>
+        <w:pStyle w:val="ListParagraph"/>
+        <w:ind w:left="567"/>
+        <w:rPr>
+          <w:rFonts w:ascii="Times New Roman" w:hAnsi="Times New Roman" w:cs="Times New Roman"/>
+          <w:sz w:val="26"/>
+          <w:szCs w:val="26"/>
+        </w:rPr>
+      </w:pPr>
+    </w:p>
+    <w:p>
+      <w:pPr>
+        <w:pStyle w:val="ListParagraph"/>
+        <w:ind w:left="567"/>
+        <w:jc w:val="center"/>
+        <w:rPr>
+          <w:rFonts w:ascii="Times New Roman" w:hAnsi="Times New Roman" w:cs="Times New Roman"/>
+          <w:sz w:val="26"/>
+          <w:szCs w:val="26"/>
+        </w:rPr>
+      </w:pPr>
+      <w:r>
+        <w:rPr>
+          <w:rFonts w:ascii="Times New Roman" w:hAnsi="Times New Roman" w:cs="Times New Roman"/>
+          <w:noProof/>
+          <w:sz w:val="26"/>
+          <w:szCs w:val="26"/>
+        </w:rPr>
+        <w:drawing>
+          <wp:inline distT="0" distB="0" distL="0" distR="0">
+            <wp:extent cx="5038725" cy="3552825"/>
+            <wp:effectExtent l="0" t="0" r="9525" b="9525"/>
+            <wp:docPr id="11" name="Picture 11" descr="D:\Hoc Tap\Hoc Ky VII\Tieu luan chuyen nganh\Images\Interfaces\DangNhap.png"/>
+            <wp:cNvGraphicFramePr>
+              <a:graphicFrameLocks xmlns:a="http://schemas.openxmlformats.org/drawingml/2006/main" noChangeAspect="1"/>
+            </wp:cNvGraphicFramePr>
+            <a:graphic xmlns:a="http://schemas.openxmlformats.org/drawingml/2006/main">
+              <a:graphicData uri="http://schemas.openxmlformats.org/drawingml/2006/picture">
+                <pic:pic xmlns:pic="http://schemas.openxmlformats.org/drawingml/2006/picture">
+                  <pic:nvPicPr>
+                    <pic:cNvPr id="0" name="Picture 8" descr="D:\Hoc Tap\Hoc Ky VII\Tieu luan chuyen nganh\Images\Interfaces\DangNhap.png"/>
+                    <pic:cNvPicPr>
+                      <a:picLocks noChangeAspect="1" noChangeArrowheads="1"/>
+                    </pic:cNvPicPr>
+                  </pic:nvPicPr>
+                  <pic:blipFill>
+                    <a:blip r:embed="rId35">
+                      <a:extLst>
+                        <a:ext uri="{28A0092B-C50C-407E-A947-70E740481C1C}">
+                          <a14:useLocalDpi xmlns:a14="http://schemas.microsoft.com/office/drawing/2010/main" val="0"/>
+                        </a:ext>
+                      </a:extLst>
+                    </a:blip>
+                    <a:srcRect/>
+                    <a:stretch>
+                      <a:fillRect/>
+                    </a:stretch>
+                  </pic:blipFill>
+                  <pic:spPr bwMode="auto">
+                    <a:xfrm>
+                      <a:off x="0" y="0"/>
+                      <a:ext cx="5038725" cy="3552825"/>
+                    </a:xfrm>
+                    <a:prstGeom prst="rect">
+                      <a:avLst/>
+                    </a:prstGeom>
+                    <a:noFill/>
+                    <a:ln>
+                      <a:noFill/>
+                    </a:ln>
+                  </pic:spPr>
+                </pic:pic>
+              </a:graphicData>
+            </a:graphic>
+          </wp:inline>
+        </w:drawing>
+      </w:r>
+    </w:p>
+    <w:p>
+      <w:pPr>
+        <w:pStyle w:val="ListParagraph"/>
+        <w:ind w:left="567"/>
+        <w:jc w:val="center"/>
+        <w:rPr>
+          <w:rFonts w:ascii="Times New Roman" w:hAnsi="Times New Roman" w:cs="Times New Roman"/>
+          <w:sz w:val="26"/>
+          <w:szCs w:val="26"/>
+        </w:rPr>
+      </w:pPr>
+    </w:p>
+    <w:p>
+      <w:pPr>
+        <w:pStyle w:val="ListParagraph"/>
+        <w:numPr>
+          <w:ilvl w:val="0"/>
+          <w:numId w:val="14"/>
+        </w:numPr>
+        <w:ind w:left="851" w:hanging="283"/>
+        <w:rPr>
+          <w:rFonts w:ascii="Times New Roman" w:hAnsi="Times New Roman" w:cs="Times New Roman"/>
+          <w:sz w:val="26"/>
+          <w:szCs w:val="26"/>
+        </w:rPr>
+      </w:pPr>
+      <w:r>
+        <w:rPr>
+          <w:rFonts w:ascii="Times New Roman" w:hAnsi="Times New Roman" w:cs="Times New Roman"/>
+          <w:sz w:val="26"/>
+          <w:szCs w:val="26"/>
+        </w:rPr>
+        <w:t>Bảng điều khiển của người dùng:</w:t>
+      </w:r>
+    </w:p>
+    <w:p>
+      <w:pPr>
+        <w:pStyle w:val="ListParagraph"/>
+        <w:ind w:left="567"/>
+        <w:rPr>
+          <w:rFonts w:ascii="Times New Roman" w:hAnsi="Times New Roman" w:cs="Times New Roman"/>
+          <w:sz w:val="26"/>
+          <w:szCs w:val="26"/>
+        </w:rPr>
+      </w:pPr>
+    </w:p>
+    <w:p>
+      <w:pPr>
+        <w:pStyle w:val="ListParagraph"/>
+        <w:ind w:left="567"/>
+        <w:jc w:val="center"/>
+        <w:rPr>
+          <w:rFonts w:ascii="Times New Roman" w:hAnsi="Times New Roman" w:cs="Times New Roman"/>
+          <w:sz w:val="26"/>
+          <w:szCs w:val="26"/>
+        </w:rPr>
+      </w:pPr>
+      <w:r>
+        <w:rPr>
+          <w:rFonts w:ascii="Times New Roman" w:hAnsi="Times New Roman" w:cs="Times New Roman"/>
+          <w:noProof/>
+          <w:sz w:val="26"/>
+          <w:szCs w:val="26"/>
+        </w:rPr>
+        <w:drawing>
+          <wp:inline distT="0" distB="0" distL="0" distR="0" wp14:anchorId="7043C207" wp14:editId="727782C5">
+            <wp:extent cx="2266950" cy="1838325"/>
+            <wp:effectExtent l="0" t="0" r="0" b="9525"/>
+            <wp:docPr id="18" name="Picture 18"/>
+            <wp:cNvGraphicFramePr>
+              <a:graphicFrameLocks xmlns:a="http://schemas.openxmlformats.org/drawingml/2006/main" noChangeAspect="1"/>
+            </wp:cNvGraphicFramePr>
+            <a:graphic xmlns:a="http://schemas.openxmlformats.org/drawingml/2006/main">
+              <a:graphicData uri="http://schemas.openxmlformats.org/drawingml/2006/picture">
+                <pic:pic xmlns:pic="http://schemas.openxmlformats.org/drawingml/2006/picture">
+                  <pic:nvPicPr>
+                    <pic:cNvPr id="0" name="Picture 14"/>
+                    <pic:cNvPicPr>
+                      <a:picLocks noChangeAspect="1" noChangeArrowheads="1"/>
+                    </pic:cNvPicPr>
+                  </pic:nvPicPr>
+                  <pic:blipFill>
+                    <a:blip r:embed="rId36">
+                      <a:extLst>
+                        <a:ext uri="{28A0092B-C50C-407E-A947-70E740481C1C}">
+                          <a14:useLocalDpi xmlns:a14="http://schemas.microsoft.com/office/drawing/2010/main" val="0"/>
+                        </a:ext>
+                      </a:extLst>
+                    </a:blip>
+                    <a:srcRect/>
+                    <a:stretch>
+                      <a:fillRect/>
+                    </a:stretch>
+                  </pic:blipFill>
+                  <pic:spPr bwMode="auto">
+                    <a:xfrm>
+                      <a:off x="0" y="0"/>
+                      <a:ext cx="2266950" cy="1838325"/>
+                    </a:xfrm>
+                    <a:prstGeom prst="rect">
+                      <a:avLst/>
+                    </a:prstGeom>
+                    <a:noFill/>
+                    <a:ln>
+                      <a:noFill/>
+                    </a:ln>
+                  </pic:spPr>
+                </pic:pic>
+              </a:graphicData>
+            </a:graphic>
+          </wp:inline>
+        </w:drawing>
+      </w:r>
+    </w:p>
+    <w:p>
+      <w:pPr>
+        <w:rPr>
+          <w:rFonts w:ascii="Times New Roman" w:hAnsi="Times New Roman" w:cs="Times New Roman"/>
+          <w:sz w:val="26"/>
+          <w:szCs w:val="26"/>
+        </w:rPr>
+      </w:pPr>
+      <w:r>
+        <w:rPr>
+          <w:rFonts w:ascii="Times New Roman" w:hAnsi="Times New Roman" w:cs="Times New Roman"/>
+          <w:sz w:val="26"/>
+          <w:szCs w:val="26"/>
+        </w:rPr>
+        <w:br w:type="page"/>
+      </w:r>
+    </w:p>
+    <w:p>
+      <w:pPr>
+        <w:pStyle w:val="ListParagraph"/>
+        <w:numPr>
+          <w:ilvl w:val="0"/>
+          <w:numId w:val="14"/>
+        </w:numPr>
+        <w:ind w:left="851" w:hanging="283"/>
+        <w:rPr>
+          <w:rFonts w:ascii="Times New Roman" w:hAnsi="Times New Roman" w:cs="Times New Roman"/>
+          <w:sz w:val="26"/>
+          <w:szCs w:val="26"/>
+        </w:rPr>
+      </w:pPr>
+      <w:r>
+        <w:rPr>
+          <w:rFonts w:ascii="Times New Roman" w:hAnsi="Times New Roman" w:cs="Times New Roman"/>
+          <w:sz w:val="26"/>
+          <w:szCs w:val="26"/>
+        </w:rPr>
+        <w:lastRenderedPageBreak/>
+        <w:t>Thay đổi thông tin tài khoản:</w:t>
+      </w:r>
+    </w:p>
+    <w:p>
+      <w:pPr>
+        <w:pStyle w:val="ListParagraph"/>
+        <w:ind w:left="851"/>
+        <w:rPr>
+          <w:rFonts w:ascii="Times New Roman" w:hAnsi="Times New Roman" w:cs="Times New Roman"/>
+          <w:sz w:val="26"/>
+          <w:szCs w:val="26"/>
+        </w:rPr>
+      </w:pPr>
+    </w:p>
+    <w:p>
+      <w:pPr>
+        <w:pStyle w:val="ListParagraph"/>
+        <w:ind w:left="851"/>
+        <w:rPr>
+          <w:rFonts w:ascii="Times New Roman" w:hAnsi="Times New Roman" w:cs="Times New Roman"/>
+          <w:sz w:val="26"/>
+          <w:szCs w:val="26"/>
+        </w:rPr>
+      </w:pPr>
+      <w:bookmarkStart w:id="0" w:name="_GoBack"/>
+      <w:r>
+        <w:rPr>
+          <w:rFonts w:ascii="Times New Roman" w:hAnsi="Times New Roman" w:cs="Times New Roman"/>
+          <w:noProof/>
+          <w:sz w:val="26"/>
+          <w:szCs w:val="26"/>
+        </w:rPr>
+        <w:drawing>
+          <wp:inline distT="0" distB="0" distL="0" distR="0" wp14:anchorId="5BADD2AA" wp14:editId="3677B74D">
+            <wp:extent cx="5353050" cy="4243744"/>
+            <wp:effectExtent l="0" t="0" r="0" b="4445"/>
+            <wp:docPr id="19" name="Picture 19" descr="D:\Hoc Tap\Hoc Ky VII\Tieu luan chuyen nganh\Images\Interfaces\ThayDoiThongTin.png"/>
+            <wp:cNvGraphicFramePr>
+              <a:graphicFrameLocks xmlns:a="http://schemas.openxmlformats.org/drawingml/2006/main" noChangeAspect="1"/>
+            </wp:cNvGraphicFramePr>
+            <a:graphic xmlns:a="http://schemas.openxmlformats.org/drawingml/2006/main">
+              <a:graphicData uri="http://schemas.openxmlformats.org/drawingml/2006/picture">
+                <pic:pic xmlns:pic="http://schemas.openxmlformats.org/drawingml/2006/picture">
+                  <pic:nvPicPr>
+                    <pic:cNvPr id="0" name="Picture 15" descr="D:\Hoc Tap\Hoc Ky VII\Tieu luan chuyen nganh\Images\Interfaces\ThayDoiThongTin.png"/>
+                    <pic:cNvPicPr>
+                      <a:picLocks noChangeAspect="1" noChangeArrowheads="1"/>
+                    </pic:cNvPicPr>
+                  </pic:nvPicPr>
+                  <pic:blipFill>
+                    <a:blip r:embed="rId37">
+                      <a:extLst>
+                        <a:ext uri="{28A0092B-C50C-407E-A947-70E740481C1C}">
+                          <a14:useLocalDpi xmlns:a14="http://schemas.microsoft.com/office/drawing/2010/main" val="0"/>
+                        </a:ext>
+                      </a:extLst>
+                    </a:blip>
+                    <a:srcRect/>
+                    <a:stretch>
+                      <a:fillRect/>
+                    </a:stretch>
+                  </pic:blipFill>
+                  <pic:spPr bwMode="auto">
+                    <a:xfrm>
+                      <a:off x="0" y="0"/>
+                      <a:ext cx="5359314" cy="4248710"/>
+                    </a:xfrm>
+                    <a:prstGeom prst="rect">
+                      <a:avLst/>
+                    </a:prstGeom>
+                    <a:noFill/>
+                    <a:ln>
+                      <a:noFill/>
+                    </a:ln>
+                  </pic:spPr>
+                </pic:pic>
+              </a:graphicData>
+            </a:graphic>
+          </wp:inline>
+        </w:drawing>
+      </w:r>
+      <w:bookmarkEnd w:id="0"/>
+    </w:p>
+    <w:p>
+      <w:pPr>
+        <w:rPr>
+          <w:rFonts w:ascii="Times New Roman" w:hAnsi="Times New Roman" w:cs="Times New Roman"/>
+          <w:sz w:val="26"/>
+          <w:szCs w:val="26"/>
+        </w:rPr>
+      </w:pPr>
+      <w:r>
+        <w:rPr>
+          <w:rFonts w:ascii="Times New Roman" w:hAnsi="Times New Roman" w:cs="Times New Roman"/>
+          <w:sz w:val="26"/>
+          <w:szCs w:val="26"/>
+        </w:rPr>
+        <w:br w:type="page"/>
+      </w:r>
+    </w:p>
+    <w:p>
+      <w:pPr>
+        <w:pStyle w:val="ListParagraph"/>
+        <w:numPr>
+          <w:ilvl w:val="0"/>
+          <w:numId w:val="14"/>
+        </w:numPr>
+        <w:ind w:left="851" w:hanging="283"/>
+        <w:rPr>
+          <w:rFonts w:ascii="Times New Roman" w:hAnsi="Times New Roman" w:cs="Times New Roman"/>
+          <w:sz w:val="26"/>
+          <w:szCs w:val="26"/>
+        </w:rPr>
+      </w:pPr>
+      <w:r>
+        <w:rPr>
+          <w:rFonts w:ascii="Times New Roman" w:hAnsi="Times New Roman" w:cs="Times New Roman"/>
+          <w:sz w:val="26"/>
+          <w:szCs w:val="26"/>
+        </w:rPr>
+        <w:lastRenderedPageBreak/>
+        <w:t>Quản lý bản đồ</w:t>
+      </w:r>
+      <w:r>
+        <w:rPr>
+          <w:rFonts w:ascii="Times New Roman" w:hAnsi="Times New Roman" w:cs="Times New Roman"/>
+          <w:sz w:val="26"/>
+          <w:szCs w:val="26"/>
+        </w:rPr>
+        <w:t>:</w:t>
+      </w:r>
+    </w:p>
+    <w:p>
+      <w:pPr>
+        <w:pStyle w:val="ListParagraph"/>
+        <w:ind w:left="851"/>
+        <w:rPr>
+          <w:rFonts w:ascii="Times New Roman" w:hAnsi="Times New Roman" w:cs="Times New Roman"/>
+          <w:sz w:val="26"/>
+          <w:szCs w:val="26"/>
+        </w:rPr>
+      </w:pPr>
+    </w:p>
+    <w:p>
+      <w:pPr>
+        <w:pStyle w:val="ListParagraph"/>
+        <w:ind w:left="851"/>
+        <w:rPr>
+          <w:rFonts w:ascii="Times New Roman" w:hAnsi="Times New Roman" w:cs="Times New Roman"/>
+          <w:sz w:val="26"/>
+          <w:szCs w:val="26"/>
+        </w:rPr>
+      </w:pPr>
+      <w:r>
+        <w:rPr>
+          <w:rFonts w:ascii="Times New Roman" w:hAnsi="Times New Roman" w:cs="Times New Roman"/>
+          <w:noProof/>
+          <w:sz w:val="26"/>
+          <w:szCs w:val="26"/>
+        </w:rPr>
+        <w:drawing>
+          <wp:inline distT="0" distB="0" distL="0" distR="0" wp14:anchorId="64FF61E3" wp14:editId="345B36BB">
+            <wp:extent cx="5351910" cy="6162675"/>
+            <wp:effectExtent l="0" t="0" r="1270" b="0"/>
+            <wp:docPr id="20" name="Picture 20" descr="D:\Hoc Tap\Hoc Ky VII\Tieu luan chuyen nganh\Images\Interfaces\QuanLyBanDo.png"/>
+            <wp:cNvGraphicFramePr>
+              <a:graphicFrameLocks xmlns:a="http://schemas.openxmlformats.org/drawingml/2006/main" noChangeAspect="1"/>
+            </wp:cNvGraphicFramePr>
+            <a:graphic xmlns:a="http://schemas.openxmlformats.org/drawingml/2006/main">
+              <a:graphicData uri="http://schemas.openxmlformats.org/drawingml/2006/picture">
+                <pic:pic xmlns:pic="http://schemas.openxmlformats.org/drawingml/2006/picture">
+                  <pic:nvPicPr>
+                    <pic:cNvPr id="0" name="Picture 16" descr="D:\Hoc Tap\Hoc Ky VII\Tieu luan chuyen nganh\Images\Interfaces\QuanLyBanDo.png"/>
+                    <pic:cNvPicPr>
+                      <a:picLocks noChangeAspect="1" noChangeArrowheads="1"/>
+                    </pic:cNvPicPr>
+                  </pic:nvPicPr>
+                  <pic:blipFill>
+                    <a:blip r:embed="rId38">
+                      <a:extLst>
+                        <a:ext uri="{28A0092B-C50C-407E-A947-70E740481C1C}">
+                          <a14:useLocalDpi xmlns:a14="http://schemas.microsoft.com/office/drawing/2010/main" val="0"/>
+                        </a:ext>
+                      </a:extLst>
+                    </a:blip>
+                    <a:srcRect/>
+                    <a:stretch>
+                      <a:fillRect/>
+                    </a:stretch>
+                  </pic:blipFill>
+                  <pic:spPr bwMode="auto">
+                    <a:xfrm>
+                      <a:off x="0" y="0"/>
+                      <a:ext cx="5360140" cy="6172152"/>
+                    </a:xfrm>
+                    <a:prstGeom prst="rect">
+                      <a:avLst/>
+                    </a:prstGeom>
+                    <a:noFill/>
+                    <a:ln>
+                      <a:noFill/>
+                    </a:ln>
+                  </pic:spPr>
+                </pic:pic>
+              </a:graphicData>
+            </a:graphic>
+          </wp:inline>
+        </w:drawing>
+      </w:r>
+    </w:p>
+    <w:p>
+      <w:pPr>
+        <w:pStyle w:val="ListParagraph"/>
+        <w:ind w:left="567"/>
+        <w:rPr>
+          <w:rFonts w:ascii="Times New Roman" w:hAnsi="Times New Roman" w:cs="Times New Roman"/>
+          <w:sz w:val="26"/>
+          <w:szCs w:val="26"/>
+        </w:rPr>
+      </w:pPr>
+    </w:p>
+    <w:p>
+      <w:r>
+        <w:br w:type="page"/>
+      </w:r>
+    </w:p>
+    <w:p>
+      <w:pPr>
+        <w:pStyle w:val="ListParagraph"/>
+        <w:numPr>
+          <w:ilvl w:val="0"/>
+          <w:numId w:val="10"/>
+        </w:numPr>
+        <w:ind w:left="567" w:hanging="283"/>
+        <w:rPr>
+          <w:rFonts w:ascii="Times New Roman" w:hAnsi="Times New Roman" w:cs="Times New Roman"/>
+          <w:sz w:val="26"/>
+          <w:szCs w:val="26"/>
+        </w:rPr>
+      </w:pPr>
+      <w:r>
+        <w:rPr>
+          <w:rFonts w:ascii="Times New Roman" w:hAnsi="Times New Roman" w:cs="Times New Roman"/>
+          <w:sz w:val="26"/>
+          <w:szCs w:val="26"/>
+        </w:rPr>
+        <w:lastRenderedPageBreak/>
+        <w:t>Đăng ký:</w:t>
+      </w:r>
+    </w:p>
+    <w:p>
+      <w:pPr>
+        <w:pStyle w:val="ListParagraph"/>
+        <w:ind w:left="567"/>
+        <w:rPr>
+          <w:rFonts w:ascii="Times New Roman" w:hAnsi="Times New Roman" w:cs="Times New Roman"/>
+          <w:sz w:val="26"/>
+          <w:szCs w:val="26"/>
+        </w:rPr>
+      </w:pPr>
+    </w:p>
+    <w:p>
+      <w:pPr>
+        <w:pStyle w:val="ListParagraph"/>
+        <w:ind w:left="567"/>
+        <w:jc w:val="center"/>
+        <w:rPr>
+          <w:rFonts w:ascii="Times New Roman" w:hAnsi="Times New Roman" w:cs="Times New Roman"/>
+          <w:sz w:val="26"/>
+          <w:szCs w:val="26"/>
+        </w:rPr>
+      </w:pPr>
+      <w:r>
+        <w:rPr>
+          <w:rFonts w:ascii="Times New Roman" w:hAnsi="Times New Roman" w:cs="Times New Roman"/>
+          <w:noProof/>
+          <w:sz w:val="26"/>
+          <w:szCs w:val="26"/>
+        </w:rPr>
+        <w:drawing>
+          <wp:inline distT="0" distB="0" distL="0" distR="0">
+            <wp:extent cx="5505274" cy="4601620"/>
+            <wp:effectExtent l="0" t="0" r="635" b="8890"/>
+            <wp:docPr id="12" name="Picture 12" descr="D:\Hoc Tap\Hoc Ky VII\Tieu luan chuyen nganh\Images\Interfaces\DangKy.png"/>
+            <wp:cNvGraphicFramePr>
+              <a:graphicFrameLocks xmlns:a="http://schemas.openxmlformats.org/drawingml/2006/main" noChangeAspect="1"/>
+            </wp:cNvGraphicFramePr>
+            <a:graphic xmlns:a="http://schemas.openxmlformats.org/drawingml/2006/main">
+              <a:graphicData uri="http://schemas.openxmlformats.org/drawingml/2006/picture">
+                <pic:pic xmlns:pic="http://schemas.openxmlformats.org/drawingml/2006/picture">
+                  <pic:nvPicPr>
+                    <pic:cNvPr id="0" name="Picture 9" descr="D:\Hoc Tap\Hoc Ky VII\Tieu luan chuyen nganh\Images\Interfaces\DangKy.png"/>
+                    <pic:cNvPicPr>
+                      <a:picLocks noChangeAspect="1" noChangeArrowheads="1"/>
+                    </pic:cNvPicPr>
+                  </pic:nvPicPr>
+                  <pic:blipFill>
+                    <a:blip r:embed="rId39">
+                      <a:extLst>
+                        <a:ext uri="{28A0092B-C50C-407E-A947-70E740481C1C}">
+                          <a14:useLocalDpi xmlns:a14="http://schemas.microsoft.com/office/drawing/2010/main" val="0"/>
+                        </a:ext>
+                      </a:extLst>
+                    </a:blip>
+                    <a:srcRect/>
+                    <a:stretch>
+                      <a:fillRect/>
+                    </a:stretch>
+                  </pic:blipFill>
+                  <pic:spPr bwMode="auto">
+                    <a:xfrm>
+                      <a:off x="0" y="0"/>
+                      <a:ext cx="5507985" cy="4603886"/>
+                    </a:xfrm>
+                    <a:prstGeom prst="rect">
+                      <a:avLst/>
+                    </a:prstGeom>
+                    <a:noFill/>
+                    <a:ln>
+                      <a:noFill/>
+                    </a:ln>
+                  </pic:spPr>
+                </pic:pic>
+              </a:graphicData>
+            </a:graphic>
+          </wp:inline>
+        </w:drawing>
+      </w:r>
+    </w:p>
+    <w:p>
+      <w:pPr>
+        <w:pStyle w:val="ListParagraph"/>
+        <w:ind w:left="567"/>
+        <w:jc w:val="center"/>
+        <w:rPr>
+          <w:rFonts w:ascii="Times New Roman" w:hAnsi="Times New Roman" w:cs="Times New Roman"/>
+          <w:sz w:val="26"/>
+          <w:szCs w:val="26"/>
+        </w:rPr>
+      </w:pPr>
+    </w:p>
+    <w:p>
+      <w:pPr>
         <w:pStyle w:val="Heading1"/>
       </w:pPr>
       <w:r>
@@ -5948,7 +7973,7 @@
   <w:abstractNum w:abstractNumId="0">
     <w:nsid w:val="01EB5596"/>
     <w:multiLevelType w:val="hybridMultilevel"/>
-    <w:tmpl w:val="9EDA93C4"/>
+    <w:tmpl w:val="349A6D10"/>
     <w:lvl w:ilvl="0" w:tplc="04090003">
       <w:start w:val="1"/>
       <w:numFmt w:val="bullet"/>
@@ -6060,6 +8085,119 @@
     </w:lvl>
   </w:abstractNum>
   <w:abstractNum w:abstractNumId="1">
+    <w:nsid w:val="105070D2"/>
+    <w:multiLevelType w:val="hybridMultilevel"/>
+    <w:tmpl w:val="A8B4746C"/>
+    <w:lvl w:ilvl="0" w:tplc="04090001">
+      <w:start w:val="1"/>
+      <w:numFmt w:val="bullet"/>
+      <w:lvlText w:val=""/>
+      <w:lvlJc w:val="left"/>
+      <w:pPr>
+        <w:ind w:left="1287" w:hanging="360"/>
+      </w:pPr>
+      <w:rPr>
+        <w:rFonts w:ascii="Symbol" w:hAnsi="Symbol" w:hint="default"/>
+      </w:rPr>
+    </w:lvl>
+    <w:lvl w:ilvl="1" w:tplc="04090003" w:tentative="1">
+      <w:start w:val="1"/>
+      <w:numFmt w:val="bullet"/>
+      <w:lvlText w:val="o"/>
+      <w:lvlJc w:val="left"/>
+      <w:pPr>
+        <w:ind w:left="2007" w:hanging="360"/>
+      </w:pPr>
+      <w:rPr>
+        <w:rFonts w:ascii="Courier New" w:hAnsi="Courier New" w:cs="Courier New" w:hint="default"/>
+      </w:rPr>
+    </w:lvl>
+    <w:lvl w:ilvl="2" w:tplc="04090005" w:tentative="1">
+      <w:start w:val="1"/>
+      <w:numFmt w:val="bullet"/>
+      <w:lvlText w:val=""/>
+      <w:lvlJc w:val="left"/>
+      <w:pPr>
+        <w:ind w:left="2727" w:hanging="360"/>
+      </w:pPr>
+      <w:rPr>
+        <w:rFonts w:ascii="Wingdings" w:hAnsi="Wingdings" w:hint="default"/>
+      </w:rPr>
+    </w:lvl>
+    <w:lvl w:ilvl="3" w:tplc="04090001" w:tentative="1">
+      <w:start w:val="1"/>
+      <w:numFmt w:val="bullet"/>
+      <w:lvlText w:val=""/>
+      <w:lvlJc w:val="left"/>
+      <w:pPr>
+        <w:ind w:left="3447" w:hanging="360"/>
+      </w:pPr>
+      <w:rPr>
+        <w:rFonts w:ascii="Symbol" w:hAnsi="Symbol" w:hint="default"/>
+      </w:rPr>
+    </w:lvl>
+    <w:lvl w:ilvl="4" w:tplc="04090003" w:tentative="1">
+      <w:start w:val="1"/>
+      <w:numFmt w:val="bullet"/>
+      <w:lvlText w:val="o"/>
+      <w:lvlJc w:val="left"/>
+      <w:pPr>
+        <w:ind w:left="4167" w:hanging="360"/>
+      </w:pPr>
+      <w:rPr>
+        <w:rFonts w:ascii="Courier New" w:hAnsi="Courier New" w:cs="Courier New" w:hint="default"/>
+      </w:rPr>
+    </w:lvl>
+    <w:lvl w:ilvl="5" w:tplc="04090005" w:tentative="1">
+      <w:start w:val="1"/>
+      <w:numFmt w:val="bullet"/>
+      <w:lvlText w:val=""/>
+      <w:lvlJc w:val="left"/>
+      <w:pPr>
+        <w:ind w:left="4887" w:hanging="360"/>
+      </w:pPr>
+      <w:rPr>
+        <w:rFonts w:ascii="Wingdings" w:hAnsi="Wingdings" w:hint="default"/>
+      </w:rPr>
+    </w:lvl>
+    <w:lvl w:ilvl="6" w:tplc="04090001" w:tentative="1">
+      <w:start w:val="1"/>
+      <w:numFmt w:val="bullet"/>
+      <w:lvlText w:val=""/>
+      <w:lvlJc w:val="left"/>
+      <w:pPr>
+        <w:ind w:left="5607" w:hanging="360"/>
+      </w:pPr>
+      <w:rPr>
+        <w:rFonts w:ascii="Symbol" w:hAnsi="Symbol" w:hint="default"/>
+      </w:rPr>
+    </w:lvl>
+    <w:lvl w:ilvl="7" w:tplc="04090003" w:tentative="1">
+      <w:start w:val="1"/>
+      <w:numFmt w:val="bullet"/>
+      <w:lvlText w:val="o"/>
+      <w:lvlJc w:val="left"/>
+      <w:pPr>
+        <w:ind w:left="6327" w:hanging="360"/>
+      </w:pPr>
+      <w:rPr>
+        <w:rFonts w:ascii="Courier New" w:hAnsi="Courier New" w:cs="Courier New" w:hint="default"/>
+      </w:rPr>
+    </w:lvl>
+    <w:lvl w:ilvl="8" w:tplc="04090005" w:tentative="1">
+      <w:start w:val="1"/>
+      <w:numFmt w:val="bullet"/>
+      <w:lvlText w:val=""/>
+      <w:lvlJc w:val="left"/>
+      <w:pPr>
+        <w:ind w:left="7047" w:hanging="360"/>
+      </w:pPr>
+      <w:rPr>
+        <w:rFonts w:ascii="Wingdings" w:hAnsi="Wingdings" w:hint="default"/>
+      </w:rPr>
+    </w:lvl>
+  </w:abstractNum>
+  <w:abstractNum w:abstractNumId="2">
     <w:nsid w:val="108629C8"/>
     <w:multiLevelType w:val="hybridMultilevel"/>
     <w:tmpl w:val="42D676E6"/>
@@ -6172,7 +8310,7 @@
       </w:rPr>
     </w:lvl>
   </w:abstractNum>
-  <w:abstractNum w:abstractNumId="2">
+  <w:abstractNum w:abstractNumId="3">
     <w:nsid w:val="13537AEE"/>
     <w:multiLevelType w:val="hybridMultilevel"/>
     <w:tmpl w:val="E618CF42"/>
@@ -6264,7 +8402,7 @@
       </w:pPr>
     </w:lvl>
   </w:abstractNum>
-  <w:abstractNum w:abstractNumId="3">
+  <w:abstractNum w:abstractNumId="4">
     <w:nsid w:val="14687E1F"/>
     <w:multiLevelType w:val="hybridMultilevel"/>
     <w:tmpl w:val="779401D4"/>
@@ -6377,7 +8515,7 @@
       </w:rPr>
     </w:lvl>
   </w:abstractNum>
-  <w:abstractNum w:abstractNumId="4">
+  <w:abstractNum w:abstractNumId="5">
     <w:nsid w:val="36C1533B"/>
     <w:multiLevelType w:val="hybridMultilevel"/>
     <w:tmpl w:val="A2587EF2"/>
@@ -6490,7 +8628,7 @@
       </w:rPr>
     </w:lvl>
   </w:abstractNum>
-  <w:abstractNum w:abstractNumId="5">
+  <w:abstractNum w:abstractNumId="6">
     <w:nsid w:val="3A910B99"/>
     <w:multiLevelType w:val="hybridMultilevel"/>
     <w:tmpl w:val="626EA65A"/>
@@ -6603,7 +8741,7 @@
       </w:rPr>
     </w:lvl>
   </w:abstractNum>
-  <w:abstractNum w:abstractNumId="6">
+  <w:abstractNum w:abstractNumId="7">
     <w:nsid w:val="3E53475A"/>
     <w:multiLevelType w:val="hybridMultilevel"/>
     <w:tmpl w:val="0A04BA60"/>
@@ -6716,7 +8854,7 @@
       </w:rPr>
     </w:lvl>
   </w:abstractNum>
-  <w:abstractNum w:abstractNumId="7">
+  <w:abstractNum w:abstractNumId="8">
     <w:nsid w:val="433632F3"/>
     <w:multiLevelType w:val="hybridMultilevel"/>
     <w:tmpl w:val="887EBEA0"/>
@@ -6829,7 +8967,7 @@
       </w:rPr>
     </w:lvl>
   </w:abstractNum>
-  <w:abstractNum w:abstractNumId="8">
+  <w:abstractNum w:abstractNumId="9">
     <w:nsid w:val="448032C3"/>
     <w:multiLevelType w:val="hybridMultilevel"/>
     <w:tmpl w:val="5726AD0A"/>
@@ -6915,7 +9053,7 @@
       </w:pPr>
     </w:lvl>
   </w:abstractNum>
-  <w:abstractNum w:abstractNumId="9">
+  <w:abstractNum w:abstractNumId="10">
     <w:nsid w:val="44D44534"/>
     <w:multiLevelType w:val="hybridMultilevel"/>
     <w:tmpl w:val="00006362"/>
@@ -7028,7 +9166,7 @@
       </w:rPr>
     </w:lvl>
   </w:abstractNum>
-  <w:abstractNum w:abstractNumId="10">
+  <w:abstractNum w:abstractNumId="11">
     <w:nsid w:val="49F91AFE"/>
     <w:multiLevelType w:val="hybridMultilevel"/>
     <w:tmpl w:val="61E27BCA"/>
@@ -7141,7 +9279,7 @@
       </w:rPr>
     </w:lvl>
   </w:abstractNum>
-  <w:abstractNum w:abstractNumId="11">
+  <w:abstractNum w:abstractNumId="12">
     <w:nsid w:val="63B9008C"/>
     <w:multiLevelType w:val="hybridMultilevel"/>
     <w:tmpl w:val="5008B416"/>
@@ -7254,7 +9392,7 @@
       </w:rPr>
     </w:lvl>
   </w:abstractNum>
-  <w:abstractNum w:abstractNumId="12">
+  <w:abstractNum w:abstractNumId="13">
     <w:nsid w:val="6E062AF2"/>
     <w:multiLevelType w:val="hybridMultilevel"/>
     <w:tmpl w:val="783C3A54"/>
@@ -7341,43 +9479,46 @@
     </w:lvl>
   </w:abstractNum>
   <w:num w:numId="1">
+    <w:abstractNumId w:val="5"/>
+  </w:num>
+  <w:num w:numId="2">
     <w:abstractNumId w:val="4"/>
   </w:num>
-  <w:num w:numId="2">
+  <w:num w:numId="3">
+    <w:abstractNumId w:val="9"/>
+  </w:num>
+  <w:num w:numId="4">
+    <w:abstractNumId w:val="13"/>
+  </w:num>
+  <w:num w:numId="5">
     <w:abstractNumId w:val="3"/>
   </w:num>
-  <w:num w:numId="3">
-    <w:abstractNumId w:val="8"/>
+  <w:num w:numId="6">
+    <w:abstractNumId w:val="7"/>
   </w:num>
-  <w:num w:numId="4">
+  <w:num w:numId="7">
+    <w:abstractNumId w:val="10"/>
+  </w:num>
+  <w:num w:numId="8">
     <w:abstractNumId w:val="12"/>
   </w:num>
-  <w:num w:numId="5">
+  <w:num w:numId="9">
     <w:abstractNumId w:val="2"/>
-  </w:num>
-  <w:num w:numId="6">
-    <w:abstractNumId w:val="6"/>
-  </w:num>
-  <w:num w:numId="7">
-    <w:abstractNumId w:val="9"/>
-  </w:num>
-  <w:num w:numId="8">
-    <w:abstractNumId w:val="11"/>
-  </w:num>
-  <w:num w:numId="9">
-    <w:abstractNumId w:val="1"/>
   </w:num>
   <w:num w:numId="10">
     <w:abstractNumId w:val="0"/>
   </w:num>
   <w:num w:numId="11">
-    <w:abstractNumId w:val="5"/>
+    <w:abstractNumId w:val="6"/>
   </w:num>
   <w:num w:numId="12">
-    <w:abstractNumId w:val="7"/>
+    <w:abstractNumId w:val="8"/>
   </w:num>
   <w:num w:numId="13">
-    <w:abstractNumId w:val="10"/>
+    <w:abstractNumId w:val="11"/>
+  </w:num>
+  <w:num w:numId="14">
+    <w:abstractNumId w:val="1"/>
   </w:num>
 </w:numbering>
 </file>
@@ -8129,7 +10270,7 @@
 </file>
 
 <file path=customXml/itemProps1.xml><?xml version="1.0" encoding="utf-8"?>
-<ds:datastoreItem xmlns:ds="http://schemas.openxmlformats.org/officeDocument/2006/customXml" ds:itemID="{8EA6B45A-A170-4594-AD51-5A90E67A3617}">
+<ds:datastoreItem xmlns:ds="http://schemas.openxmlformats.org/officeDocument/2006/customXml" ds:itemID="{316A58CF-EF4E-497B-AD4F-0A2A78CFCBC5}">
   <ds:schemaRefs>
     <ds:schemaRef ds:uri="http://schemas.openxmlformats.org/officeDocument/2006/bibliography"/>
   </ds:schemaRefs>

</xml_diff>